<commit_message>
version 2.0, with report left with Idelivery
</commit_message>
<xml_diff>
--- a/Software Modelling design report.docx
+++ b/Software Modelling design report.docx
@@ -7,12 +7,16 @@
         <w:jc w:val="center"/>
         <w:rPr>
           <w:rFonts w:eastAsiaTheme="minorHAnsi"/>
-          <w:lang w:val="en-US" w:eastAsia="zh-CN"/>
-        </w:rPr>
-      </w:pPr>
-      <w:r>
-        <w:rPr>
-          <w:rFonts w:eastAsiaTheme="minorHAnsi"/>
+          <w:sz w:val="36"/>
+          <w:szCs w:val="36"/>
+          <w:lang w:val="en-US" w:eastAsia="zh-CN"/>
+        </w:rPr>
+      </w:pPr>
+      <w:r>
+        <w:rPr>
+          <w:rFonts w:eastAsiaTheme="minorHAnsi"/>
+          <w:sz w:val="36"/>
+          <w:szCs w:val="36"/>
           <w:lang w:val="en-US" w:eastAsia="zh-CN"/>
         </w:rPr>
         <w:t>Software Modelling design report</w:t>
@@ -30,6 +34,7 @@
     <w:p>
       <w:pPr>
         <w:rPr>
+          <w:rFonts w:eastAsiaTheme="minorHAnsi"/>
           <w:lang w:val="en-US" w:eastAsia="zh-CN"/>
         </w:rPr>
       </w:pPr>
@@ -52,23 +57,7 @@
           <w:rFonts w:eastAsiaTheme="minorHAnsi"/>
           <w:lang w:val="en-US" w:eastAsia="zh-CN"/>
         </w:rPr>
-        <w:t xml:space="preserve">, and in the existing model, it’s the job of the </w:t>
-      </w:r>
-      <w:proofErr w:type="spellStart"/>
-      <w:r>
-        <w:rPr>
-          <w:rFonts w:eastAsiaTheme="minorHAnsi"/>
-          <w:lang w:val="en-US" w:eastAsia="zh-CN"/>
-        </w:rPr>
-        <w:t>mailpool</w:t>
-      </w:r>
-      <w:proofErr w:type="spellEnd"/>
-      <w:r>
-        <w:rPr>
-          <w:rFonts w:eastAsiaTheme="minorHAnsi"/>
-          <w:lang w:val="en-US" w:eastAsia="zh-CN"/>
-        </w:rPr>
-        <w:t xml:space="preserve"> that assign the mail item to the robots</w:t>
+        <w:t>, and in the existing model, it’s the job of the mailpool that assign the mail item to the robots</w:t>
       </w:r>
       <w:r>
         <w:rPr>
@@ -104,62 +93,465 @@
           <w:rFonts w:eastAsiaTheme="minorHAnsi"/>
           <w:lang w:val="en-US" w:eastAsia="zh-CN"/>
         </w:rPr>
-        <w:t xml:space="preserve">with the </w:t>
-      </w:r>
-      <w:proofErr w:type="spellStart"/>
-      <w:r>
-        <w:rPr>
-          <w:rFonts w:eastAsiaTheme="minorHAnsi"/>
-          <w:lang w:val="en-US" w:eastAsia="zh-CN"/>
-        </w:rPr>
-        <w:t>mailpool</w:t>
-      </w:r>
-      <w:proofErr w:type="spellEnd"/>
-      <w:r>
-        <w:rPr>
-          <w:rFonts w:eastAsiaTheme="minorHAnsi"/>
-          <w:lang w:val="en-US" w:eastAsia="zh-CN"/>
-        </w:rPr>
-        <w:t xml:space="preserve"> so it will assign the heavy item to a group of robots. </w:t>
-      </w:r>
-      <w:r>
-        <w:rPr>
-          <w:rFonts w:eastAsiaTheme="minorHAnsi"/>
-          <w:lang w:val="en-US" w:eastAsia="zh-CN"/>
-        </w:rPr>
-        <w:t xml:space="preserve">There is a IMailPool.java with is an interface that for the </w:t>
-      </w:r>
-      <w:proofErr w:type="spellStart"/>
-      <w:r>
-        <w:rPr>
-          <w:rFonts w:eastAsiaTheme="minorHAnsi"/>
-          <w:lang w:val="en-US" w:eastAsia="zh-CN"/>
-        </w:rPr>
-        <w:t>mailpool</w:t>
-      </w:r>
-      <w:proofErr w:type="spellEnd"/>
-      <w:r>
-        <w:rPr>
-          <w:rFonts w:eastAsiaTheme="minorHAnsi"/>
-          <w:lang w:val="en-US" w:eastAsia="zh-CN"/>
-        </w:rPr>
-        <w:t xml:space="preserve">, so we were thinking to use it to construct a new </w:t>
-      </w:r>
-      <w:proofErr w:type="spellStart"/>
-      <w:r>
-        <w:rPr>
-          <w:rFonts w:eastAsiaTheme="minorHAnsi"/>
-          <w:lang w:val="en-US" w:eastAsia="zh-CN"/>
-        </w:rPr>
-        <w:t>mailpool</w:t>
-      </w:r>
-      <w:proofErr w:type="spellEnd"/>
-      <w:r>
-        <w:rPr>
-          <w:rFonts w:eastAsiaTheme="minorHAnsi"/>
-          <w:lang w:val="en-US" w:eastAsia="zh-CN"/>
-        </w:rPr>
-        <w:t xml:space="preserve"> that can assign for heavy item. </w:t>
+        <w:t>with the mailpool so it will assign the heavy item to a group of robots.</w:t>
+      </w:r>
+    </w:p>
+    <w:p>
+      <w:pPr>
+        <w:rPr>
+          <w:rFonts w:eastAsiaTheme="minorHAnsi"/>
+          <w:lang w:val="en-US" w:eastAsia="zh-CN"/>
+        </w:rPr>
+      </w:pPr>
+    </w:p>
+    <w:p>
+      <w:pPr>
+        <w:rPr>
+          <w:rFonts w:eastAsiaTheme="minorHAnsi"/>
+          <w:lang w:val="en-US" w:eastAsia="zh-CN"/>
+        </w:rPr>
+      </w:pPr>
+      <w:r>
+        <w:rPr>
+          <w:rFonts w:eastAsiaTheme="minorHAnsi"/>
+          <w:lang w:val="en-US" w:eastAsia="zh-CN"/>
+        </w:rPr>
+        <w:t xml:space="preserve">There is a IMailPool.java with is an interface that for the mailpool, so we were thinking to use it to construct a new </w:t>
+      </w:r>
+      <w:r>
+        <w:rPr>
+          <w:rFonts w:eastAsiaTheme="minorHAnsi"/>
+          <w:lang w:val="en-US" w:eastAsia="zh-CN"/>
+        </w:rPr>
+        <w:t>class</w:t>
+      </w:r>
+      <w:r>
+        <w:rPr>
+          <w:rFonts w:eastAsiaTheme="minorHAnsi"/>
+          <w:lang w:val="en-US" w:eastAsia="zh-CN"/>
+        </w:rPr>
+        <w:t xml:space="preserve"> that can assign for heavy item</w:t>
+      </w:r>
+      <w:r>
+        <w:rPr>
+          <w:rFonts w:eastAsiaTheme="minorHAnsi"/>
+          <w:lang w:val="en-US" w:eastAsia="zh-CN"/>
+        </w:rPr>
+        <w:t xml:space="preserve"> which implement IMailPool, called it WeightDistributeMailPool</w:t>
+      </w:r>
+      <w:r>
+        <w:rPr>
+          <w:rFonts w:eastAsiaTheme="minorHAnsi"/>
+          <w:lang w:val="en-US" w:eastAsia="zh-CN"/>
+        </w:rPr>
+        <w:t xml:space="preserve">. </w:t>
+      </w:r>
+      <w:r>
+        <w:rPr>
+          <w:rFonts w:eastAsiaTheme="minorHAnsi"/>
+          <w:lang w:val="en-US" w:eastAsia="zh-CN"/>
+        </w:rPr>
+        <w:t xml:space="preserve">But </w:t>
+      </w:r>
+      <w:r>
+        <w:rPr>
+          <w:rFonts w:eastAsiaTheme="minorHAnsi"/>
+          <w:lang w:val="en-US" w:eastAsia="zh-CN"/>
+        </w:rPr>
+        <w:t>after we started to code and realize that, the WeightDistributeMailPool is actually behavior quite similar to the mailpool with only adding a new functionality</w:t>
+      </w:r>
+      <w:r>
+        <w:rPr>
+          <w:rFonts w:eastAsiaTheme="minorHAnsi"/>
+          <w:lang w:val="en-US" w:eastAsia="zh-CN"/>
+        </w:rPr>
+        <w:t xml:space="preserve"> for the heavy item. In the thought of that, we </w:t>
+      </w:r>
+      <w:r>
+        <w:rPr>
+          <w:rFonts w:eastAsiaTheme="minorHAnsi"/>
+          <w:lang w:val="en-US" w:eastAsia="zh-CN"/>
+        </w:rPr>
+        <w:t>use the Polymorphism to reduce writing duplicated code.</w:t>
+      </w:r>
+      <w:r>
+        <w:rPr>
+          <w:rFonts w:eastAsiaTheme="minorHAnsi"/>
+          <w:lang w:val="en-US" w:eastAsia="zh-CN"/>
+        </w:rPr>
+        <w:t xml:space="preserve"> </w:t>
+      </w:r>
+      <w:r>
+        <w:rPr>
+          <w:rFonts w:eastAsiaTheme="minorHAnsi"/>
+          <w:lang w:val="en-US" w:eastAsia="zh-CN"/>
+        </w:rPr>
+        <w:t xml:space="preserve">We used the existing MailPool class as a base and the WeightDistributeMailPool to inheritance it, and we override the void step() function </w:t>
+      </w:r>
+      <w:r>
+        <w:rPr>
+          <w:rFonts w:eastAsiaTheme="minorHAnsi"/>
+          <w:lang w:val="en-US" w:eastAsia="zh-CN"/>
+        </w:rPr>
+        <w:t xml:space="preserve">which is the function to do the job of distribution. </w:t>
+      </w:r>
+    </w:p>
+    <w:p>
+      <w:pPr>
+        <w:rPr>
+          <w:rFonts w:eastAsiaTheme="minorHAnsi"/>
+          <w:lang w:val="en-US" w:eastAsia="zh-CN"/>
+        </w:rPr>
+      </w:pPr>
+    </w:p>
+    <w:p>
+      <w:pPr>
+        <w:rPr>
+          <w:rFonts w:eastAsiaTheme="minorHAnsi"/>
+          <w:lang w:val="en-US" w:eastAsia="zh-CN"/>
+        </w:rPr>
+      </w:pPr>
+      <w:r>
+        <w:rPr>
+          <w:rFonts w:eastAsiaTheme="minorHAnsi"/>
+          <w:lang w:val="en-US" w:eastAsia="zh-CN"/>
+        </w:rPr>
+        <w:t>And we have notices that the mailpool</w:t>
+      </w:r>
+      <w:r>
+        <w:rPr>
+          <w:rFonts w:eastAsiaTheme="minorHAnsi"/>
+          <w:lang w:val="en-US" w:eastAsia="zh-CN"/>
+        </w:rPr>
+        <w:t xml:space="preserve"> might be doing too many jobs as it not only added mail to itself, and it also do the job of distribute the mail to the robots. So we decide to separate the distribution job from the mail pool</w:t>
+      </w:r>
+      <w:r>
+        <w:rPr>
+          <w:rFonts w:eastAsiaTheme="minorHAnsi"/>
+          <w:lang w:val="en-US" w:eastAsia="zh-CN"/>
+        </w:rPr>
+        <w:t xml:space="preserve">, and assign it to a distribution system, </w:t>
+      </w:r>
+      <w:r>
+        <w:rPr>
+          <w:rFonts w:eastAsiaTheme="minorHAnsi"/>
+          <w:lang w:val="en-US" w:eastAsia="zh-CN"/>
+        </w:rPr>
+        <w:t xml:space="preserve">to make it has a higher </w:t>
+      </w:r>
+      <w:r>
+        <w:rPr>
+          <w:rFonts w:eastAsiaTheme="minorHAnsi"/>
+          <w:lang w:val="en-US" w:eastAsia="zh-CN"/>
+        </w:rPr>
+        <w:t xml:space="preserve">cohesion. The mailpool now has a more focus job and it’s easy to change if one day that people decide that using the same mail pool but distribute the mail in a different way. They only need to change the distributing system, instead of the whole mailpool. </w:t>
+      </w:r>
+      <w:r>
+        <w:rPr>
+          <w:rFonts w:eastAsiaTheme="minorHAnsi"/>
+          <w:lang w:val="en-US" w:eastAsia="zh-CN"/>
+        </w:rPr>
+        <w:t>So we create a new interface called IdistributeSystem, with only a single function distribute(). And then the in the step() function of both mailpool, we change the step() function with only  a distributeSystem.distribute() inside.</w:t>
+      </w:r>
+    </w:p>
+    <w:p>
+      <w:pPr>
+        <w:rPr>
+          <w:rFonts w:eastAsiaTheme="minorHAnsi"/>
+          <w:lang w:val="en-US" w:eastAsia="zh-CN"/>
+        </w:rPr>
+      </w:pPr>
+    </w:p>
+    <w:p>
+      <w:pPr>
+        <w:rPr>
+          <w:lang w:val="en-US" w:eastAsia="zh-CN"/>
+        </w:rPr>
+      </w:pPr>
+      <w:r>
+        <w:rPr>
+          <w:lang w:val="en-US" w:eastAsia="zh-CN"/>
+        </w:rPr>
+        <w:t xml:space="preserve">In the </w:t>
+      </w:r>
+      <w:r>
+        <w:rPr>
+          <w:lang w:val="en-US" w:eastAsia="zh-CN"/>
+        </w:rPr>
+        <w:t>WeightDistributeSystem.java, when we</w:t>
+      </w:r>
+      <w:r>
+        <w:rPr>
+          <w:lang w:val="en-US" w:eastAsia="zh-CN"/>
+        </w:rPr>
+        <w:t xml:space="preserve"> were</w:t>
+      </w:r>
+      <w:r>
+        <w:rPr>
+          <w:lang w:val="en-US" w:eastAsia="zh-CN"/>
+        </w:rPr>
+        <w:t xml:space="preserve"> writing the function to load the item to the robot, we created a helper class with all the static method to help loading. Therefore if in the future, if people want to make a more complicated distributeSystem and it including weight, they can use the method straight away from the helper class without creating any extra objects.</w:t>
+      </w:r>
+    </w:p>
+    <w:p>
+      <w:pPr>
+        <w:rPr>
+          <w:lang w:val="en-US" w:eastAsia="zh-CN"/>
+        </w:rPr>
+      </w:pPr>
+    </w:p>
+    <w:p>
+      <w:pPr>
+        <w:rPr>
+          <w:lang w:val="en-US" w:eastAsia="zh-CN"/>
+        </w:rPr>
+      </w:pPr>
+      <w:r>
+        <w:rPr>
+          <w:lang w:val="en-US" w:eastAsia="zh-CN"/>
+        </w:rPr>
+        <w:t>After taking care of the distribution of the heavy mail item, we need to notify the robots that they are now on a team as according to the requirement, the robots that moving in team, will be 1/3 times in the movement speed</w:t>
+      </w:r>
+      <w:r>
+        <w:rPr>
+          <w:lang w:val="en-US" w:eastAsia="zh-CN"/>
+        </w:rPr>
+        <w:t xml:space="preserve">. </w:t>
+      </w:r>
+      <w:r>
+        <w:rPr>
+          <w:lang w:val="en-US" w:eastAsia="zh-CN"/>
+        </w:rPr>
+        <w:t xml:space="preserve">First we notice that, the robot start moving a function in the Robot class called dispatch(), which </w:t>
+      </w:r>
+      <w:r>
+        <w:rPr>
+          <w:lang w:val="en-US" w:eastAsia="zh-CN"/>
+        </w:rPr>
+        <w:t>is weird</w:t>
+      </w:r>
+      <w:r>
+        <w:rPr>
+          <w:lang w:val="en-US" w:eastAsia="zh-CN"/>
+        </w:rPr>
+        <w:t xml:space="preserve"> that as the robot is the one get dispatched, instead of dispatch someone. And since now we have a distributeSystem, it makes more sense that the system do the dispatch job as it might be a different way to dispatch the robot.</w:t>
+      </w:r>
+      <w:r>
+        <w:rPr>
+          <w:lang w:val="en-US" w:eastAsia="zh-CN"/>
+        </w:rPr>
+        <w:t xml:space="preserve"> In this way, we make a higher cohesion for both the robot and the distributeSystem as they n</w:t>
+      </w:r>
+      <w:r>
+        <w:rPr>
+          <w:lang w:val="en-US" w:eastAsia="zh-CN"/>
+        </w:rPr>
+        <w:t>ow are more focusing on their own</w:t>
+      </w:r>
+      <w:r>
+        <w:rPr>
+          <w:lang w:val="en-US" w:eastAsia="zh-CN"/>
+        </w:rPr>
+        <w:t xml:space="preserve"> job.</w:t>
+      </w:r>
+    </w:p>
+    <w:p>
+      <w:pPr>
+        <w:rPr>
+          <w:lang w:val="en-US" w:eastAsia="zh-CN"/>
+        </w:rPr>
+      </w:pPr>
+    </w:p>
+    <w:p>
+      <w:pPr>
+        <w:rPr>
+          <w:lang w:val="en-US" w:eastAsia="zh-CN"/>
+        </w:rPr>
+      </w:pPr>
+      <w:r>
+        <w:rPr>
+          <w:lang w:val="en-US" w:eastAsia="zh-CN"/>
+        </w:rPr>
+        <w:t xml:space="preserve">As in the movement speed for the team, </w:t>
+      </w:r>
+      <w:r>
+        <w:rPr>
+          <w:lang w:val="en-US" w:eastAsia="zh-CN"/>
+        </w:rPr>
+        <w:t>the easiest way is just added a</w:t>
+      </w:r>
+      <w:r>
+        <w:rPr>
+          <w:lang w:val="en-US" w:eastAsia="zh-CN"/>
+        </w:rPr>
+        <w:t xml:space="preserve"> variable to the robot class to tell if the robot in a team and then control it’s movement by that. </w:t>
+      </w:r>
+      <w:r>
+        <w:rPr>
+          <w:lang w:val="en-US" w:eastAsia="zh-CN"/>
+        </w:rPr>
+        <w:t xml:space="preserve">However, this will introduce more variable and a lot of messy function in the class and not extendable. </w:t>
+      </w:r>
+      <w:r>
+        <w:rPr>
+          <w:lang w:val="en-US" w:eastAsia="zh-CN"/>
+        </w:rPr>
+        <w:t>So we</w:t>
+      </w:r>
+      <w:r>
+        <w:rPr>
+          <w:lang w:val="en-US" w:eastAsia="zh-CN"/>
+        </w:rPr>
+        <w:t xml:space="preserve"> using the indirection pattern,</w:t>
+      </w:r>
+      <w:r>
+        <w:rPr>
+          <w:lang w:val="en-US" w:eastAsia="zh-CN"/>
+        </w:rPr>
+        <w:t xml:space="preserve"> create a new inter</w:t>
+      </w:r>
+      <w:r>
+        <w:rPr>
+          <w:lang w:val="en-US" w:eastAsia="zh-CN"/>
+        </w:rPr>
+        <w:t>face called behavior</w:t>
+      </w:r>
+      <w:r>
+        <w:rPr>
+          <w:lang w:val="en-US" w:eastAsia="zh-CN"/>
+        </w:rPr>
+        <w:t xml:space="preserve">, </w:t>
+      </w:r>
+      <w:r>
+        <w:rPr>
+          <w:lang w:val="en-US" w:eastAsia="zh-CN"/>
+        </w:rPr>
+        <w:t>and the distributeSystem dispatch the robot to</w:t>
+      </w:r>
+      <w:r>
+        <w:rPr>
+          <w:lang w:val="en-US" w:eastAsia="zh-CN"/>
+        </w:rPr>
+        <w:t xml:space="preserve"> control the behavior </w:t>
+      </w:r>
+      <w:r>
+        <w:rPr>
+          <w:lang w:val="en-US" w:eastAsia="zh-CN"/>
+        </w:rPr>
+        <w:t xml:space="preserve">of the robot, and the </w:t>
+      </w:r>
+      <w:r>
+        <w:rPr>
+          <w:lang w:val="en-US" w:eastAsia="zh-CN"/>
+        </w:rPr>
+        <w:lastRenderedPageBreak/>
+        <w:t xml:space="preserve">moveforward() function of the robot is now moved to the interface as they in different behavior, the movement will be different. There are only 2 different behavior in the scenario: </w:t>
+      </w:r>
+      <w:r>
+        <w:rPr>
+          <w:lang w:val="en-US" w:eastAsia="zh-CN"/>
+        </w:rPr>
+        <w:t>TeamBehaviour and SoloBehaviour. But people can added more in the future as it’s a interface.</w:t>
+      </w:r>
+    </w:p>
+    <w:p>
+      <w:pPr>
+        <w:rPr>
+          <w:lang w:val="en-US" w:eastAsia="zh-CN"/>
+        </w:rPr>
+      </w:pPr>
+    </w:p>
+    <w:p>
+      <w:pPr>
+        <w:rPr>
+          <w:lang w:val="en-US" w:eastAsia="zh-CN"/>
+        </w:rPr>
+      </w:pPr>
+      <w:r>
+        <w:rPr>
+          <w:lang w:val="en-US" w:eastAsia="zh-CN"/>
+        </w:rPr>
+        <w:t>During the process</w:t>
+      </w:r>
+      <w:r>
+        <w:rPr>
+          <w:lang w:val="en-US" w:eastAsia="zh-CN"/>
+        </w:rPr>
+        <w:t xml:space="preserve"> of using indirection </w:t>
+      </w:r>
+      <w:r>
+        <w:rPr>
+          <w:lang w:val="en-US" w:eastAsia="zh-CN"/>
+        </w:rPr>
+        <w:t>pattern with the Interface</w:t>
+      </w:r>
+      <w:r>
+        <w:rPr>
+          <w:lang w:val="en-US" w:eastAsia="zh-CN"/>
+        </w:rPr>
+        <w:t xml:space="preserve"> </w:t>
+      </w:r>
+      <w:r>
+        <w:rPr>
+          <w:lang w:val="en-US" w:eastAsia="zh-CN"/>
+        </w:rPr>
+        <w:t xml:space="preserve">Behaviour. We need some information about the robot, in order to control </w:t>
+      </w:r>
+      <w:r>
+        <w:rPr>
+          <w:lang w:val="en-US" w:eastAsia="zh-CN"/>
+        </w:rPr>
+        <w:t>its</w:t>
+      </w:r>
+      <w:r>
+        <w:rPr>
+          <w:lang w:val="en-US" w:eastAsia="zh-CN"/>
+        </w:rPr>
+        <w:t xml:space="preserve"> movement. So, we create an Information expert for the Robot, called Info</w:t>
+      </w:r>
+      <w:r>
+        <w:rPr>
+          <w:lang w:val="en-US" w:eastAsia="zh-CN"/>
+        </w:rPr>
+        <w:t xml:space="preserve">, to record some information of the robot and then share to the </w:t>
+      </w:r>
+      <w:r>
+        <w:rPr>
+          <w:lang w:val="en-US" w:eastAsia="zh-CN"/>
+        </w:rPr>
+        <w:t>Behaviour</w:t>
+      </w:r>
+      <w:r>
+        <w:rPr>
+          <w:lang w:val="en-US" w:eastAsia="zh-CN"/>
+        </w:rPr>
+        <w:t xml:space="preserve"> to use it.</w:t>
+      </w:r>
+      <w:r>
+        <w:rPr>
+          <w:lang w:val="en-US" w:eastAsia="zh-CN"/>
+        </w:rPr>
+        <w:t xml:space="preserve"> </w:t>
+      </w:r>
+    </w:p>
+    <w:p>
+      <w:pPr>
+        <w:rPr>
+          <w:lang w:val="en-US" w:eastAsia="zh-CN"/>
+        </w:rPr>
+      </w:pPr>
+    </w:p>
+    <w:p>
+      <w:pPr>
+        <w:rPr>
+          <w:lang w:val="en-US" w:eastAsia="zh-CN"/>
+        </w:rPr>
+      </w:pPr>
+      <w:r>
+        <w:rPr>
+          <w:lang w:val="en-US" w:eastAsia="zh-CN"/>
+        </w:rPr>
+        <w:t xml:space="preserve">After taking care of both distribution and the robot behavior. We need to take care of the Delivery, according to the original model, if we have a team of three robots to deliver the mail, it will produce the exception that said the mail is already deliver. </w:t>
       </w:r>
       <w:bookmarkStart w:id="0" w:name="_GoBack"/>
       <w:bookmarkEnd w:id="0"/>

</xml_diff>

<commit_message>
complete report with first draft
</commit_message>
<xml_diff>
--- a/Software Modelling design report.docx
+++ b/Software Modelling design report.docx
@@ -35,12 +35,16 @@
       <w:pPr>
         <w:rPr>
           <w:rFonts w:eastAsiaTheme="minorHAnsi"/>
+          <w:sz w:val="28"/>
+          <w:szCs w:val="28"/>
           <w:lang w:val="en-US" w:eastAsia="zh-CN"/>
         </w:rPr>
       </w:pPr>
       <w:r>
         <w:rPr>
           <w:rFonts w:eastAsiaTheme="minorHAnsi"/>
+          <w:sz w:val="28"/>
+          <w:szCs w:val="28"/>
           <w:lang w:val="en-US" w:eastAsia="zh-CN"/>
         </w:rPr>
         <w:t>For the existing model</w:t>
@@ -48,6 +52,8 @@
       <w:r>
         <w:rPr>
           <w:rFonts w:eastAsiaTheme="minorHAnsi"/>
+          <w:sz w:val="28"/>
+          <w:szCs w:val="28"/>
           <w:lang w:val="en-US" w:eastAsia="zh-CN"/>
         </w:rPr>
         <w:t>. In order to make it a new function that can bring robots together and start carrying a heavy item</w:t>
@@ -55,13 +61,37 @@
       <w:r>
         <w:rPr>
           <w:rFonts w:eastAsiaTheme="minorHAnsi"/>
-          <w:lang w:val="en-US" w:eastAsia="zh-CN"/>
-        </w:rPr>
-        <w:t>, and in the existing model, it’s the job of the mailpool that assign the mail item to the robots</w:t>
-      </w:r>
-      <w:r>
-        <w:rPr>
-          <w:rFonts w:eastAsiaTheme="minorHAnsi"/>
+          <w:sz w:val="28"/>
+          <w:szCs w:val="28"/>
+          <w:lang w:val="en-US" w:eastAsia="zh-CN"/>
+        </w:rPr>
+        <w:t xml:space="preserve">, and in the existing model, it’s the job of the </w:t>
+      </w:r>
+      <w:proofErr w:type="spellStart"/>
+      <w:r>
+        <w:rPr>
+          <w:rFonts w:eastAsiaTheme="minorHAnsi"/>
+          <w:sz w:val="28"/>
+          <w:szCs w:val="28"/>
+          <w:lang w:val="en-US" w:eastAsia="zh-CN"/>
+        </w:rPr>
+        <w:t>mailpool</w:t>
+      </w:r>
+      <w:proofErr w:type="spellEnd"/>
+      <w:r>
+        <w:rPr>
+          <w:rFonts w:eastAsiaTheme="minorHAnsi"/>
+          <w:sz w:val="28"/>
+          <w:szCs w:val="28"/>
+          <w:lang w:val="en-US" w:eastAsia="zh-CN"/>
+        </w:rPr>
+        <w:t xml:space="preserve"> that assign the mail item to the robots</w:t>
+      </w:r>
+      <w:r>
+        <w:rPr>
+          <w:rFonts w:eastAsiaTheme="minorHAnsi"/>
+          <w:sz w:val="28"/>
+          <w:szCs w:val="28"/>
           <w:lang w:val="en-US" w:eastAsia="zh-CN"/>
         </w:rPr>
         <w:t xml:space="preserve">’ hands and tube, then the robots can start carrying the mail item and deliver them. </w:t>
@@ -69,6 +99,8 @@
       <w:r>
         <w:rPr>
           <w:rFonts w:eastAsiaTheme="minorHAnsi"/>
+          <w:sz w:val="28"/>
+          <w:szCs w:val="28"/>
           <w:lang w:val="en-US" w:eastAsia="zh-CN"/>
         </w:rPr>
         <w:t xml:space="preserve">So, we come up an idea that </w:t>
@@ -76,6 +108,8 @@
       <w:r>
         <w:rPr>
           <w:rFonts w:eastAsiaTheme="minorHAnsi"/>
+          <w:sz w:val="28"/>
+          <w:szCs w:val="28"/>
           <w:lang w:val="en-US" w:eastAsia="zh-CN"/>
         </w:rPr>
         <w:t>to do something d</w:t>
@@ -83,6 +117,8 @@
       <w:r>
         <w:rPr>
           <w:rFonts w:eastAsiaTheme="minorHAnsi"/>
+          <w:sz w:val="28"/>
+          <w:szCs w:val="28"/>
           <w:lang w:val="en-US" w:eastAsia="zh-CN"/>
         </w:rPr>
         <w:softHyphen/>
@@ -91,15 +127,39 @@
       <w:r>
         <w:rPr>
           <w:rFonts w:eastAsiaTheme="minorHAnsi"/>
-          <w:lang w:val="en-US" w:eastAsia="zh-CN"/>
-        </w:rPr>
-        <w:t>with the mailpool so it will assign the heavy item to a group of robots.</w:t>
+          <w:sz w:val="28"/>
+          <w:szCs w:val="28"/>
+          <w:lang w:val="en-US" w:eastAsia="zh-CN"/>
+        </w:rPr>
+        <w:t xml:space="preserve">with the </w:t>
+      </w:r>
+      <w:proofErr w:type="spellStart"/>
+      <w:r>
+        <w:rPr>
+          <w:rFonts w:eastAsiaTheme="minorHAnsi"/>
+          <w:sz w:val="28"/>
+          <w:szCs w:val="28"/>
+          <w:lang w:val="en-US" w:eastAsia="zh-CN"/>
+        </w:rPr>
+        <w:t>mailpool</w:t>
+      </w:r>
+      <w:proofErr w:type="spellEnd"/>
+      <w:r>
+        <w:rPr>
+          <w:rFonts w:eastAsiaTheme="minorHAnsi"/>
+          <w:sz w:val="28"/>
+          <w:szCs w:val="28"/>
+          <w:lang w:val="en-US" w:eastAsia="zh-CN"/>
+        </w:rPr>
+        <w:t xml:space="preserve"> so it will assign the heavy item to a group of robots.</w:t>
       </w:r>
     </w:p>
     <w:p>
       <w:pPr>
         <w:rPr>
           <w:rFonts w:eastAsiaTheme="minorHAnsi"/>
+          <w:sz w:val="28"/>
+          <w:szCs w:val="28"/>
           <w:lang w:val="en-US" w:eastAsia="zh-CN"/>
         </w:rPr>
       </w:pPr>
@@ -108,19 +168,45 @@
       <w:pPr>
         <w:rPr>
           <w:rFonts w:eastAsiaTheme="minorHAnsi"/>
+          <w:sz w:val="28"/>
+          <w:szCs w:val="28"/>
           <w:lang w:val="en-US" w:eastAsia="zh-CN"/>
         </w:rPr>
       </w:pPr>
       <w:r>
         <w:rPr>
           <w:rFonts w:eastAsiaTheme="minorHAnsi"/>
-          <w:lang w:val="en-US" w:eastAsia="zh-CN"/>
-        </w:rPr>
-        <w:t xml:space="preserve">There is a IMailPool.java with is an interface that for the mailpool, so we were thinking to use it to construct a new </w:t>
-      </w:r>
-      <w:r>
-        <w:rPr>
-          <w:rFonts w:eastAsiaTheme="minorHAnsi"/>
+          <w:sz w:val="28"/>
+          <w:szCs w:val="28"/>
+          <w:lang w:val="en-US" w:eastAsia="zh-CN"/>
+        </w:rPr>
+        <w:t xml:space="preserve">There is a IMailPool.java with is an interface that for the </w:t>
+      </w:r>
+      <w:proofErr w:type="spellStart"/>
+      <w:r>
+        <w:rPr>
+          <w:rFonts w:eastAsiaTheme="minorHAnsi"/>
+          <w:sz w:val="28"/>
+          <w:szCs w:val="28"/>
+          <w:lang w:val="en-US" w:eastAsia="zh-CN"/>
+        </w:rPr>
+        <w:t>mailpool</w:t>
+      </w:r>
+      <w:proofErr w:type="spellEnd"/>
+      <w:r>
+        <w:rPr>
+          <w:rFonts w:eastAsiaTheme="minorHAnsi"/>
+          <w:sz w:val="28"/>
+          <w:szCs w:val="28"/>
+          <w:lang w:val="en-US" w:eastAsia="zh-CN"/>
+        </w:rPr>
+        <w:t xml:space="preserve">, so we were thinking to use it to construct a new </w:t>
+      </w:r>
+      <w:r>
+        <w:rPr>
+          <w:rFonts w:eastAsiaTheme="minorHAnsi"/>
+          <w:sz w:val="28"/>
+          <w:szCs w:val="28"/>
           <w:lang w:val="en-US" w:eastAsia="zh-CN"/>
         </w:rPr>
         <w:t>class</w:t>
@@ -128,6 +214,8 @@
       <w:r>
         <w:rPr>
           <w:rFonts w:eastAsiaTheme="minorHAnsi"/>
+          <w:sz w:val="28"/>
+          <w:szCs w:val="28"/>
           <w:lang w:val="en-US" w:eastAsia="zh-CN"/>
         </w:rPr>
         <w:t xml:space="preserve"> that can assign for heavy item</w:t>
@@ -135,13 +223,48 @@
       <w:r>
         <w:rPr>
           <w:rFonts w:eastAsiaTheme="minorHAnsi"/>
-          <w:lang w:val="en-US" w:eastAsia="zh-CN"/>
-        </w:rPr>
-        <w:t xml:space="preserve"> which implement IMailPool, called it WeightDistributeMailPool</w:t>
-      </w:r>
-      <w:r>
-        <w:rPr>
-          <w:rFonts w:eastAsiaTheme="minorHAnsi"/>
+          <w:sz w:val="28"/>
+          <w:szCs w:val="28"/>
+          <w:lang w:val="en-US" w:eastAsia="zh-CN"/>
+        </w:rPr>
+        <w:t xml:space="preserve"> which implement </w:t>
+      </w:r>
+      <w:proofErr w:type="spellStart"/>
+      <w:r>
+        <w:rPr>
+          <w:rFonts w:eastAsiaTheme="minorHAnsi"/>
+          <w:sz w:val="28"/>
+          <w:szCs w:val="28"/>
+          <w:lang w:val="en-US" w:eastAsia="zh-CN"/>
+        </w:rPr>
+        <w:t>IMailPool</w:t>
+      </w:r>
+      <w:proofErr w:type="spellEnd"/>
+      <w:r>
+        <w:rPr>
+          <w:rFonts w:eastAsiaTheme="minorHAnsi"/>
+          <w:sz w:val="28"/>
+          <w:szCs w:val="28"/>
+          <w:lang w:val="en-US" w:eastAsia="zh-CN"/>
+        </w:rPr>
+        <w:t xml:space="preserve">, called it </w:t>
+      </w:r>
+      <w:proofErr w:type="spellStart"/>
+      <w:r>
+        <w:rPr>
+          <w:rFonts w:eastAsiaTheme="minorHAnsi"/>
+          <w:sz w:val="28"/>
+          <w:szCs w:val="28"/>
+          <w:lang w:val="en-US" w:eastAsia="zh-CN"/>
+        </w:rPr>
+        <w:t>WeightDistributeMailPool</w:t>
+      </w:r>
+      <w:proofErr w:type="spellEnd"/>
+      <w:r>
+        <w:rPr>
+          <w:rFonts w:eastAsiaTheme="minorHAnsi"/>
+          <w:sz w:val="28"/>
+          <w:szCs w:val="28"/>
           <w:lang w:val="en-US" w:eastAsia="zh-CN"/>
         </w:rPr>
         <w:t xml:space="preserve">. </w:t>
@@ -149,6 +272,8 @@
       <w:r>
         <w:rPr>
           <w:rFonts w:eastAsiaTheme="minorHAnsi"/>
+          <w:sz w:val="28"/>
+          <w:szCs w:val="28"/>
           <w:lang w:val="en-US" w:eastAsia="zh-CN"/>
         </w:rPr>
         <w:t xml:space="preserve">But </w:t>
@@ -156,13 +281,57 @@
       <w:r>
         <w:rPr>
           <w:rFonts w:eastAsiaTheme="minorHAnsi"/>
-          <w:lang w:val="en-US" w:eastAsia="zh-CN"/>
-        </w:rPr>
-        <w:t>after we started to code and realize that, the WeightDistributeMailPool is actually behavior quite similar to the mailpool with only adding a new functionality</w:t>
-      </w:r>
-      <w:r>
-        <w:rPr>
-          <w:rFonts w:eastAsiaTheme="minorHAnsi"/>
+          <w:sz w:val="28"/>
+          <w:szCs w:val="28"/>
+          <w:lang w:val="en-US" w:eastAsia="zh-CN"/>
+        </w:rPr>
+        <w:t xml:space="preserve">after we started to code and realize that, the </w:t>
+      </w:r>
+      <w:proofErr w:type="spellStart"/>
+      <w:r>
+        <w:rPr>
+          <w:rFonts w:eastAsiaTheme="minorHAnsi"/>
+          <w:sz w:val="28"/>
+          <w:szCs w:val="28"/>
+          <w:lang w:val="en-US" w:eastAsia="zh-CN"/>
+        </w:rPr>
+        <w:t>WeightDistributeMailPool</w:t>
+      </w:r>
+      <w:proofErr w:type="spellEnd"/>
+      <w:r>
+        <w:rPr>
+          <w:rFonts w:eastAsiaTheme="minorHAnsi"/>
+          <w:sz w:val="28"/>
+          <w:szCs w:val="28"/>
+          <w:lang w:val="en-US" w:eastAsia="zh-CN"/>
+        </w:rPr>
+        <w:t xml:space="preserve"> is actually behavior quite similar to the </w:t>
+      </w:r>
+      <w:proofErr w:type="spellStart"/>
+      <w:r>
+        <w:rPr>
+          <w:rFonts w:eastAsiaTheme="minorHAnsi"/>
+          <w:sz w:val="28"/>
+          <w:szCs w:val="28"/>
+          <w:lang w:val="en-US" w:eastAsia="zh-CN"/>
+        </w:rPr>
+        <w:t>mailpool</w:t>
+      </w:r>
+      <w:proofErr w:type="spellEnd"/>
+      <w:r>
+        <w:rPr>
+          <w:rFonts w:eastAsiaTheme="minorHAnsi"/>
+          <w:sz w:val="28"/>
+          <w:szCs w:val="28"/>
+          <w:lang w:val="en-US" w:eastAsia="zh-CN"/>
+        </w:rPr>
+        <w:t xml:space="preserve"> with only adding a new functionality</w:t>
+      </w:r>
+      <w:r>
+        <w:rPr>
+          <w:rFonts w:eastAsiaTheme="minorHAnsi"/>
+          <w:sz w:val="28"/>
+          <w:szCs w:val="28"/>
           <w:lang w:val="en-US" w:eastAsia="zh-CN"/>
         </w:rPr>
         <w:t xml:space="preserve"> for the heavy item. In the thought of that, we </w:t>
@@ -170,6 +339,8 @@
       <w:r>
         <w:rPr>
           <w:rFonts w:eastAsiaTheme="minorHAnsi"/>
+          <w:sz w:val="28"/>
+          <w:szCs w:val="28"/>
           <w:lang w:val="en-US" w:eastAsia="zh-CN"/>
         </w:rPr>
         <w:t>use the Polymorphism to reduce writing duplicated code.</w:t>
@@ -177,6 +348,8 @@
       <w:r>
         <w:rPr>
           <w:rFonts w:eastAsiaTheme="minorHAnsi"/>
+          <w:sz w:val="28"/>
+          <w:szCs w:val="28"/>
           <w:lang w:val="en-US" w:eastAsia="zh-CN"/>
         </w:rPr>
         <w:t xml:space="preserve"> </w:t>
@@ -184,13 +357,57 @@
       <w:r>
         <w:rPr>
           <w:rFonts w:eastAsiaTheme="minorHAnsi"/>
-          <w:lang w:val="en-US" w:eastAsia="zh-CN"/>
-        </w:rPr>
-        <w:t xml:space="preserve">We used the existing MailPool class as a base and the WeightDistributeMailPool to inheritance it, and we override the void step() function </w:t>
-      </w:r>
-      <w:r>
-        <w:rPr>
-          <w:rFonts w:eastAsiaTheme="minorHAnsi"/>
+          <w:sz w:val="28"/>
+          <w:szCs w:val="28"/>
+          <w:lang w:val="en-US" w:eastAsia="zh-CN"/>
+        </w:rPr>
+        <w:t xml:space="preserve">We used the existing </w:t>
+      </w:r>
+      <w:proofErr w:type="spellStart"/>
+      <w:r>
+        <w:rPr>
+          <w:rFonts w:eastAsiaTheme="minorHAnsi"/>
+          <w:sz w:val="28"/>
+          <w:szCs w:val="28"/>
+          <w:lang w:val="en-US" w:eastAsia="zh-CN"/>
+        </w:rPr>
+        <w:t>MailPool</w:t>
+      </w:r>
+      <w:proofErr w:type="spellEnd"/>
+      <w:r>
+        <w:rPr>
+          <w:rFonts w:eastAsiaTheme="minorHAnsi"/>
+          <w:sz w:val="28"/>
+          <w:szCs w:val="28"/>
+          <w:lang w:val="en-US" w:eastAsia="zh-CN"/>
+        </w:rPr>
+        <w:t xml:space="preserve"> class as a base and the </w:t>
+      </w:r>
+      <w:proofErr w:type="spellStart"/>
+      <w:r>
+        <w:rPr>
+          <w:rFonts w:eastAsiaTheme="minorHAnsi"/>
+          <w:sz w:val="28"/>
+          <w:szCs w:val="28"/>
+          <w:lang w:val="en-US" w:eastAsia="zh-CN"/>
+        </w:rPr>
+        <w:t>WeightDistributeMailPool</w:t>
+      </w:r>
+      <w:proofErr w:type="spellEnd"/>
+      <w:r>
+        <w:rPr>
+          <w:rFonts w:eastAsiaTheme="minorHAnsi"/>
+          <w:sz w:val="28"/>
+          <w:szCs w:val="28"/>
+          <w:lang w:val="en-US" w:eastAsia="zh-CN"/>
+        </w:rPr>
+        <w:t xml:space="preserve"> to inheritance it, and we override the void step() function </w:t>
+      </w:r>
+      <w:r>
+        <w:rPr>
+          <w:rFonts w:eastAsiaTheme="minorHAnsi"/>
+          <w:sz w:val="28"/>
+          <w:szCs w:val="28"/>
           <w:lang w:val="en-US" w:eastAsia="zh-CN"/>
         </w:rPr>
         <w:t xml:space="preserve">which is the function to do the job of distribution. </w:t>
@@ -200,6 +417,8 @@
       <w:pPr>
         <w:rPr>
           <w:rFonts w:eastAsiaTheme="minorHAnsi"/>
+          <w:sz w:val="28"/>
+          <w:szCs w:val="28"/>
           <w:lang w:val="en-US" w:eastAsia="zh-CN"/>
         </w:rPr>
       </w:pPr>
@@ -208,19 +427,36 @@
       <w:pPr>
         <w:rPr>
           <w:rFonts w:eastAsiaTheme="minorHAnsi"/>
+          <w:sz w:val="28"/>
+          <w:szCs w:val="28"/>
           <w:lang w:val="en-US" w:eastAsia="zh-CN"/>
         </w:rPr>
       </w:pPr>
       <w:r>
         <w:rPr>
           <w:rFonts w:eastAsiaTheme="minorHAnsi"/>
-          <w:lang w:val="en-US" w:eastAsia="zh-CN"/>
-        </w:rPr>
-        <w:t>And we have notices that the mailpool</w:t>
-      </w:r>
-      <w:r>
-        <w:rPr>
-          <w:rFonts w:eastAsiaTheme="minorHAnsi"/>
+          <w:sz w:val="28"/>
+          <w:szCs w:val="28"/>
+          <w:lang w:val="en-US" w:eastAsia="zh-CN"/>
+        </w:rPr>
+        <w:t xml:space="preserve">And we have notices that the </w:t>
+      </w:r>
+      <w:proofErr w:type="spellStart"/>
+      <w:r>
+        <w:rPr>
+          <w:rFonts w:eastAsiaTheme="minorHAnsi"/>
+          <w:sz w:val="28"/>
+          <w:szCs w:val="28"/>
+          <w:lang w:val="en-US" w:eastAsia="zh-CN"/>
+        </w:rPr>
+        <w:t>mailpool</w:t>
+      </w:r>
+      <w:proofErr w:type="spellEnd"/>
+      <w:r>
+        <w:rPr>
+          <w:rFonts w:eastAsiaTheme="minorHAnsi"/>
+          <w:sz w:val="28"/>
+          <w:szCs w:val="28"/>
           <w:lang w:val="en-US" w:eastAsia="zh-CN"/>
         </w:rPr>
         <w:t xml:space="preserve"> might be doing too many jobs as it not only added mail to itself, and it also do the job of distribute the mail to the robots. So we decide to separate the distribution job from the mail pool</w:t>
@@ -228,6 +464,8 @@
       <w:r>
         <w:rPr>
           <w:rFonts w:eastAsiaTheme="minorHAnsi"/>
+          <w:sz w:val="28"/>
+          <w:szCs w:val="28"/>
           <w:lang w:val="en-US" w:eastAsia="zh-CN"/>
         </w:rPr>
         <w:t xml:space="preserve">, and assign it to a distribution system, </w:t>
@@ -235,6 +473,8 @@
       <w:r>
         <w:rPr>
           <w:rFonts w:eastAsiaTheme="minorHAnsi"/>
+          <w:sz w:val="28"/>
+          <w:szCs w:val="28"/>
           <w:lang w:val="en-US" w:eastAsia="zh-CN"/>
         </w:rPr>
         <w:t xml:space="preserve">to make it has a higher </w:t>
@@ -242,22 +482,128 @@
       <w:r>
         <w:rPr>
           <w:rFonts w:eastAsiaTheme="minorHAnsi"/>
-          <w:lang w:val="en-US" w:eastAsia="zh-CN"/>
-        </w:rPr>
-        <w:t xml:space="preserve">cohesion. The mailpool now has a more focus job and it’s easy to change if one day that people decide that using the same mail pool but distribute the mail in a different way. They only need to change the distributing system, instead of the whole mailpool. </w:t>
-      </w:r>
-      <w:r>
-        <w:rPr>
-          <w:rFonts w:eastAsiaTheme="minorHAnsi"/>
-          <w:lang w:val="en-US" w:eastAsia="zh-CN"/>
-        </w:rPr>
-        <w:t>So we create a new interface called IdistributeSystem, with only a single function distribute(). And then the in the step() function of both mailpool, we change the step() function with only  a distributeSystem.distribute() inside.</w:t>
+          <w:sz w:val="28"/>
+          <w:szCs w:val="28"/>
+          <w:lang w:val="en-US" w:eastAsia="zh-CN"/>
+        </w:rPr>
+        <w:t xml:space="preserve">cohesion. The </w:t>
+      </w:r>
+      <w:proofErr w:type="spellStart"/>
+      <w:r>
+        <w:rPr>
+          <w:rFonts w:eastAsiaTheme="minorHAnsi"/>
+          <w:sz w:val="28"/>
+          <w:szCs w:val="28"/>
+          <w:lang w:val="en-US" w:eastAsia="zh-CN"/>
+        </w:rPr>
+        <w:t>mailpool</w:t>
+      </w:r>
+      <w:proofErr w:type="spellEnd"/>
+      <w:r>
+        <w:rPr>
+          <w:rFonts w:eastAsiaTheme="minorHAnsi"/>
+          <w:sz w:val="28"/>
+          <w:szCs w:val="28"/>
+          <w:lang w:val="en-US" w:eastAsia="zh-CN"/>
+        </w:rPr>
+        <w:t xml:space="preserve"> now has a more focus job and it’s easy to change if one day that people decide that using the same mail pool but distribute the mail in a different way. They only need to change the distributing system, instead of the whole </w:t>
+      </w:r>
+      <w:proofErr w:type="spellStart"/>
+      <w:r>
+        <w:rPr>
+          <w:rFonts w:eastAsiaTheme="minorHAnsi"/>
+          <w:sz w:val="28"/>
+          <w:szCs w:val="28"/>
+          <w:lang w:val="en-US" w:eastAsia="zh-CN"/>
+        </w:rPr>
+        <w:t>mailpool</w:t>
+      </w:r>
+      <w:proofErr w:type="spellEnd"/>
+      <w:r>
+        <w:rPr>
+          <w:rFonts w:eastAsiaTheme="minorHAnsi"/>
+          <w:sz w:val="28"/>
+          <w:szCs w:val="28"/>
+          <w:lang w:val="en-US" w:eastAsia="zh-CN"/>
+        </w:rPr>
+        <w:t xml:space="preserve">. </w:t>
+      </w:r>
+      <w:r>
+        <w:rPr>
+          <w:rFonts w:eastAsiaTheme="minorHAnsi"/>
+          <w:sz w:val="28"/>
+          <w:szCs w:val="28"/>
+          <w:lang w:val="en-US" w:eastAsia="zh-CN"/>
+        </w:rPr>
+        <w:t xml:space="preserve">So we create a new interface called </w:t>
+      </w:r>
+      <w:proofErr w:type="spellStart"/>
+      <w:r>
+        <w:rPr>
+          <w:rFonts w:eastAsiaTheme="minorHAnsi"/>
+          <w:sz w:val="28"/>
+          <w:szCs w:val="28"/>
+          <w:lang w:val="en-US" w:eastAsia="zh-CN"/>
+        </w:rPr>
+        <w:t>IdistributeSystem</w:t>
+      </w:r>
+      <w:proofErr w:type="spellEnd"/>
+      <w:r>
+        <w:rPr>
+          <w:rFonts w:eastAsiaTheme="minorHAnsi"/>
+          <w:sz w:val="28"/>
+          <w:szCs w:val="28"/>
+          <w:lang w:val="en-US" w:eastAsia="zh-CN"/>
+        </w:rPr>
+        <w:t xml:space="preserve">, with only a single function distribute(). And then the in the step() function of both </w:t>
+      </w:r>
+      <w:proofErr w:type="spellStart"/>
+      <w:r>
+        <w:rPr>
+          <w:rFonts w:eastAsiaTheme="minorHAnsi"/>
+          <w:sz w:val="28"/>
+          <w:szCs w:val="28"/>
+          <w:lang w:val="en-US" w:eastAsia="zh-CN"/>
+        </w:rPr>
+        <w:t>mailpool</w:t>
+      </w:r>
+      <w:proofErr w:type="spellEnd"/>
+      <w:r>
+        <w:rPr>
+          <w:rFonts w:eastAsiaTheme="minorHAnsi"/>
+          <w:sz w:val="28"/>
+          <w:szCs w:val="28"/>
+          <w:lang w:val="en-US" w:eastAsia="zh-CN"/>
+        </w:rPr>
+        <w:t xml:space="preserve">, we change the step() function with only  a </w:t>
+      </w:r>
+      <w:proofErr w:type="spellStart"/>
+      <w:r>
+        <w:rPr>
+          <w:rFonts w:eastAsiaTheme="minorHAnsi"/>
+          <w:sz w:val="28"/>
+          <w:szCs w:val="28"/>
+          <w:lang w:val="en-US" w:eastAsia="zh-CN"/>
+        </w:rPr>
+        <w:t>distributeSystem.distribute</w:t>
+      </w:r>
+      <w:proofErr w:type="spellEnd"/>
+      <w:r>
+        <w:rPr>
+          <w:rFonts w:eastAsiaTheme="minorHAnsi"/>
+          <w:sz w:val="28"/>
+          <w:szCs w:val="28"/>
+          <w:lang w:val="en-US" w:eastAsia="zh-CN"/>
+        </w:rPr>
+        <w:t>() inside.</w:t>
       </w:r>
     </w:p>
     <w:p>
       <w:pPr>
         <w:rPr>
           <w:rFonts w:eastAsiaTheme="minorHAnsi"/>
+          <w:sz w:val="28"/>
+          <w:szCs w:val="28"/>
           <w:lang w:val="en-US" w:eastAsia="zh-CN"/>
         </w:rPr>
       </w:pPr>
@@ -265,37 +611,67 @@
     <w:p>
       <w:pPr>
         <w:rPr>
+          <w:sz w:val="28"/>
+          <w:szCs w:val="28"/>
           <w:lang w:val="en-US" w:eastAsia="zh-CN"/>
         </w:rPr>
       </w:pPr>
       <w:r>
         <w:rPr>
+          <w:sz w:val="28"/>
+          <w:szCs w:val="28"/>
           <w:lang w:val="en-US" w:eastAsia="zh-CN"/>
         </w:rPr>
         <w:t xml:space="preserve">In the </w:t>
       </w:r>
       <w:r>
         <w:rPr>
+          <w:sz w:val="28"/>
+          <w:szCs w:val="28"/>
           <w:lang w:val="en-US" w:eastAsia="zh-CN"/>
         </w:rPr>
         <w:t>WeightDistributeSystem.java, when we</w:t>
       </w:r>
       <w:r>
         <w:rPr>
+          <w:sz w:val="28"/>
+          <w:szCs w:val="28"/>
           <w:lang w:val="en-US" w:eastAsia="zh-CN"/>
         </w:rPr>
         <w:t xml:space="preserve"> were</w:t>
       </w:r>
       <w:r>
         <w:rPr>
-          <w:lang w:val="en-US" w:eastAsia="zh-CN"/>
-        </w:rPr>
-        <w:t xml:space="preserve"> writing the function to load the item to the robot, we created a helper class with all the static method to help loading. Therefore if in the future, if people want to make a more complicated distributeSystem and it including weight, they can use the method straight away from the helper class without creating any extra objects.</w:t>
+          <w:sz w:val="28"/>
+          <w:szCs w:val="28"/>
+          <w:lang w:val="en-US" w:eastAsia="zh-CN"/>
+        </w:rPr>
+        <w:t xml:space="preserve"> writing the function to load the item to the robot, we created a helper class with all the static method to help loading. Therefore if in the future, if people want to make a more complicated </w:t>
+      </w:r>
+      <w:proofErr w:type="spellStart"/>
+      <w:r>
+        <w:rPr>
+          <w:sz w:val="28"/>
+          <w:szCs w:val="28"/>
+          <w:lang w:val="en-US" w:eastAsia="zh-CN"/>
+        </w:rPr>
+        <w:t>distributeSystem</w:t>
+      </w:r>
+      <w:proofErr w:type="spellEnd"/>
+      <w:r>
+        <w:rPr>
+          <w:sz w:val="28"/>
+          <w:szCs w:val="28"/>
+          <w:lang w:val="en-US" w:eastAsia="zh-CN"/>
+        </w:rPr>
+        <w:t xml:space="preserve"> and it including weight, they can use the method straight away from the helper class without creating any extra objects.</w:t>
       </w:r>
     </w:p>
     <w:p>
       <w:pPr>
         <w:rPr>
+          <w:sz w:val="28"/>
+          <w:szCs w:val="28"/>
           <w:lang w:val="en-US" w:eastAsia="zh-CN"/>
         </w:rPr>
       </w:pPr>
@@ -303,53 +679,116 @@
     <w:p>
       <w:pPr>
         <w:rPr>
+          <w:sz w:val="28"/>
+          <w:szCs w:val="28"/>
           <w:lang w:val="en-US" w:eastAsia="zh-CN"/>
         </w:rPr>
       </w:pPr>
       <w:r>
         <w:rPr>
+          <w:sz w:val="28"/>
+          <w:szCs w:val="28"/>
           <w:lang w:val="en-US" w:eastAsia="zh-CN"/>
         </w:rPr>
         <w:t>After taking care of the distribution of the heavy mail item, we need to notify the robots that they are now on a team as according to the requirement, the robots that moving in team, will be 1/3 times in the movement speed</w:t>
       </w:r>
       <w:r>
         <w:rPr>
+          <w:sz w:val="28"/>
+          <w:szCs w:val="28"/>
           <w:lang w:val="en-US" w:eastAsia="zh-CN"/>
         </w:rPr>
         <w:t xml:space="preserve">. </w:t>
       </w:r>
       <w:r>
         <w:rPr>
-          <w:lang w:val="en-US" w:eastAsia="zh-CN"/>
-        </w:rPr>
-        <w:t xml:space="preserve">First we notice that, the robot start moving a function in the Robot class called dispatch(), which </w:t>
-      </w:r>
-      <w:r>
-        <w:rPr>
+          <w:sz w:val="28"/>
+          <w:szCs w:val="28"/>
+          <w:lang w:val="en-US" w:eastAsia="zh-CN"/>
+        </w:rPr>
+        <w:t xml:space="preserve">First we </w:t>
+      </w:r>
+      <w:r>
+        <w:rPr>
+          <w:sz w:val="28"/>
+          <w:szCs w:val="28"/>
+          <w:lang w:val="en-US" w:eastAsia="zh-CN"/>
+        </w:rPr>
+        <w:lastRenderedPageBreak/>
+        <w:t xml:space="preserve">notice that, the robot start moving a function in the Robot class called dispatch(), which </w:t>
+      </w:r>
+      <w:r>
+        <w:rPr>
+          <w:sz w:val="28"/>
+          <w:szCs w:val="28"/>
           <w:lang w:val="en-US" w:eastAsia="zh-CN"/>
         </w:rPr>
         <w:t>is weird</w:t>
       </w:r>
       <w:r>
         <w:rPr>
-          <w:lang w:val="en-US" w:eastAsia="zh-CN"/>
-        </w:rPr>
-        <w:t xml:space="preserve"> that as the robot is the one get dispatched, instead of dispatch someone. And since now we have a distributeSystem, it makes more sense that the system do the dispatch job as it might be a different way to dispatch the robot.</w:t>
-      </w:r>
-      <w:r>
-        <w:rPr>
-          <w:lang w:val="en-US" w:eastAsia="zh-CN"/>
-        </w:rPr>
-        <w:t xml:space="preserve"> In this way, we make a higher cohesion for both the robot and the distributeSystem as they n</w:t>
-      </w:r>
-      <w:r>
-        <w:rPr>
+          <w:sz w:val="28"/>
+          <w:szCs w:val="28"/>
+          <w:lang w:val="en-US" w:eastAsia="zh-CN"/>
+        </w:rPr>
+        <w:t xml:space="preserve"> that as the robot is the one get dispatched, instead of dispatch someone. And since now we have a </w:t>
+      </w:r>
+      <w:proofErr w:type="spellStart"/>
+      <w:r>
+        <w:rPr>
+          <w:sz w:val="28"/>
+          <w:szCs w:val="28"/>
+          <w:lang w:val="en-US" w:eastAsia="zh-CN"/>
+        </w:rPr>
+        <w:t>distributeSystem</w:t>
+      </w:r>
+      <w:proofErr w:type="spellEnd"/>
+      <w:r>
+        <w:rPr>
+          <w:sz w:val="28"/>
+          <w:szCs w:val="28"/>
+          <w:lang w:val="en-US" w:eastAsia="zh-CN"/>
+        </w:rPr>
+        <w:t>, it makes more sense that the system do the dispatch job as it might be a different way to dispatch the robot.</w:t>
+      </w:r>
+      <w:r>
+        <w:rPr>
+          <w:sz w:val="28"/>
+          <w:szCs w:val="28"/>
+          <w:lang w:val="en-US" w:eastAsia="zh-CN"/>
+        </w:rPr>
+        <w:t xml:space="preserve"> In this way, we make a higher cohesion for both the robot and the </w:t>
+      </w:r>
+      <w:proofErr w:type="spellStart"/>
+      <w:r>
+        <w:rPr>
+          <w:sz w:val="28"/>
+          <w:szCs w:val="28"/>
+          <w:lang w:val="en-US" w:eastAsia="zh-CN"/>
+        </w:rPr>
+        <w:t>distributeSystem</w:t>
+      </w:r>
+      <w:proofErr w:type="spellEnd"/>
+      <w:r>
+        <w:rPr>
+          <w:sz w:val="28"/>
+          <w:szCs w:val="28"/>
+          <w:lang w:val="en-US" w:eastAsia="zh-CN"/>
+        </w:rPr>
+        <w:t xml:space="preserve"> as they n</w:t>
+      </w:r>
+      <w:r>
+        <w:rPr>
+          <w:sz w:val="28"/>
+          <w:szCs w:val="28"/>
           <w:lang w:val="en-US" w:eastAsia="zh-CN"/>
         </w:rPr>
         <w:t>ow are more focusing on their own</w:t>
       </w:r>
       <w:r>
         <w:rPr>
+          <w:sz w:val="28"/>
+          <w:szCs w:val="28"/>
           <w:lang w:val="en-US" w:eastAsia="zh-CN"/>
         </w:rPr>
         <w:t xml:space="preserve"> job.</w:t>
@@ -358,6 +797,8 @@
     <w:p>
       <w:pPr>
         <w:rPr>
+          <w:sz w:val="28"/>
+          <w:szCs w:val="28"/>
           <w:lang w:val="en-US" w:eastAsia="zh-CN"/>
         </w:rPr>
       </w:pPr>
@@ -365,98 +806,203 @@
     <w:p>
       <w:pPr>
         <w:rPr>
+          <w:sz w:val="28"/>
+          <w:szCs w:val="28"/>
           <w:lang w:val="en-US" w:eastAsia="zh-CN"/>
         </w:rPr>
       </w:pPr>
       <w:r>
         <w:rPr>
+          <w:sz w:val="28"/>
+          <w:szCs w:val="28"/>
           <w:lang w:val="en-US" w:eastAsia="zh-CN"/>
         </w:rPr>
         <w:t xml:space="preserve">As in the movement speed for the team, </w:t>
       </w:r>
       <w:r>
         <w:rPr>
+          <w:sz w:val="28"/>
+          <w:szCs w:val="28"/>
           <w:lang w:val="en-US" w:eastAsia="zh-CN"/>
         </w:rPr>
         <w:t>the easiest way is just added a</w:t>
       </w:r>
       <w:r>
         <w:rPr>
+          <w:sz w:val="28"/>
+          <w:szCs w:val="28"/>
           <w:lang w:val="en-US" w:eastAsia="zh-CN"/>
         </w:rPr>
         <w:t xml:space="preserve"> variable to the robot class to tell if the robot in a team and then control it’s movement by that. </w:t>
       </w:r>
       <w:r>
         <w:rPr>
+          <w:sz w:val="28"/>
+          <w:szCs w:val="28"/>
           <w:lang w:val="en-US" w:eastAsia="zh-CN"/>
         </w:rPr>
         <w:t xml:space="preserve">However, this will introduce more variable and a lot of messy function in the class and not extendable. </w:t>
       </w:r>
       <w:r>
         <w:rPr>
+          <w:sz w:val="28"/>
+          <w:szCs w:val="28"/>
           <w:lang w:val="en-US" w:eastAsia="zh-CN"/>
         </w:rPr>
         <w:t>So we</w:t>
       </w:r>
       <w:r>
         <w:rPr>
+          <w:sz w:val="28"/>
+          <w:szCs w:val="28"/>
           <w:lang w:val="en-US" w:eastAsia="zh-CN"/>
         </w:rPr>
         <w:t xml:space="preserve"> using the indirection pattern,</w:t>
       </w:r>
       <w:r>
         <w:rPr>
+          <w:sz w:val="28"/>
+          <w:szCs w:val="28"/>
           <w:lang w:val="en-US" w:eastAsia="zh-CN"/>
         </w:rPr>
         <w:t xml:space="preserve"> create a new inter</w:t>
       </w:r>
       <w:r>
         <w:rPr>
+          <w:sz w:val="28"/>
+          <w:szCs w:val="28"/>
           <w:lang w:val="en-US" w:eastAsia="zh-CN"/>
         </w:rPr>
         <w:t>face called behavior</w:t>
       </w:r>
       <w:r>
         <w:rPr>
+          <w:sz w:val="28"/>
+          <w:szCs w:val="28"/>
           <w:lang w:val="en-US" w:eastAsia="zh-CN"/>
         </w:rPr>
         <w:t xml:space="preserve">, </w:t>
       </w:r>
       <w:r>
         <w:rPr>
-          <w:lang w:val="en-US" w:eastAsia="zh-CN"/>
-        </w:rPr>
-        <w:t>and the distributeSystem dispatch the robot to</w:t>
-      </w:r>
-      <w:r>
-        <w:rPr>
+          <w:sz w:val="28"/>
+          <w:szCs w:val="28"/>
+          <w:lang w:val="en-US" w:eastAsia="zh-CN"/>
+        </w:rPr>
+        <w:t xml:space="preserve">and the </w:t>
+      </w:r>
+      <w:proofErr w:type="spellStart"/>
+      <w:r>
+        <w:rPr>
+          <w:sz w:val="28"/>
+          <w:szCs w:val="28"/>
+          <w:lang w:val="en-US" w:eastAsia="zh-CN"/>
+        </w:rPr>
+        <w:t>distributeSystem</w:t>
+      </w:r>
+      <w:proofErr w:type="spellEnd"/>
+      <w:r>
+        <w:rPr>
+          <w:sz w:val="28"/>
+          <w:szCs w:val="28"/>
+          <w:lang w:val="en-US" w:eastAsia="zh-CN"/>
+        </w:rPr>
+        <w:t xml:space="preserve"> dispatch the robot to</w:t>
+      </w:r>
+      <w:r>
+        <w:rPr>
+          <w:sz w:val="28"/>
+          <w:szCs w:val="28"/>
           <w:lang w:val="en-US" w:eastAsia="zh-CN"/>
         </w:rPr>
         <w:t xml:space="preserve"> control the behavior </w:t>
       </w:r>
       <w:r>
         <w:rPr>
+          <w:sz w:val="28"/>
+          <w:szCs w:val="28"/>
           <w:lang w:val="en-US" w:eastAsia="zh-CN"/>
         </w:rPr>
         <w:t xml:space="preserve">of the robot, and the </w:t>
       </w:r>
-      <w:r>
-        <w:rPr>
-          <w:lang w:val="en-US" w:eastAsia="zh-CN"/>
-        </w:rPr>
-        <w:lastRenderedPageBreak/>
-        <w:t xml:space="preserve">moveforward() function of the robot is now moved to the interface as they in different behavior, the movement will be different. There are only 2 different behavior in the scenario: </w:t>
-      </w:r>
-      <w:r>
-        <w:rPr>
-          <w:lang w:val="en-US" w:eastAsia="zh-CN"/>
-        </w:rPr>
-        <w:t>TeamBehaviour and SoloBehaviour. But people can added more in the future as it’s a interface.</w:t>
+      <w:proofErr w:type="spellStart"/>
+      <w:r>
+        <w:rPr>
+          <w:sz w:val="28"/>
+          <w:szCs w:val="28"/>
+          <w:lang w:val="en-US" w:eastAsia="zh-CN"/>
+        </w:rPr>
+        <w:t>moveforward</w:t>
+      </w:r>
+      <w:proofErr w:type="spellEnd"/>
+      <w:r>
+        <w:rPr>
+          <w:sz w:val="28"/>
+          <w:szCs w:val="28"/>
+          <w:lang w:val="en-US" w:eastAsia="zh-CN"/>
+        </w:rPr>
+        <w:t xml:space="preserve">() function of the robot is now moved to the interface as they in different behavior, the movement will be different. There are only 2 different behavior in the scenario: </w:t>
+      </w:r>
+      <w:proofErr w:type="spellStart"/>
+      <w:r>
+        <w:rPr>
+          <w:sz w:val="28"/>
+          <w:szCs w:val="28"/>
+          <w:lang w:val="en-US" w:eastAsia="zh-CN"/>
+        </w:rPr>
+        <w:t>TeamBehaviour</w:t>
+      </w:r>
+      <w:proofErr w:type="spellEnd"/>
+      <w:r>
+        <w:rPr>
+          <w:sz w:val="28"/>
+          <w:szCs w:val="28"/>
+          <w:lang w:val="en-US" w:eastAsia="zh-CN"/>
+        </w:rPr>
+        <w:t xml:space="preserve"> and </w:t>
+      </w:r>
+      <w:proofErr w:type="spellStart"/>
+      <w:r>
+        <w:rPr>
+          <w:sz w:val="28"/>
+          <w:szCs w:val="28"/>
+          <w:lang w:val="en-US" w:eastAsia="zh-CN"/>
+        </w:rPr>
+        <w:t>SoloBehaviour</w:t>
+      </w:r>
+      <w:proofErr w:type="spellEnd"/>
+      <w:r>
+        <w:rPr>
+          <w:sz w:val="28"/>
+          <w:szCs w:val="28"/>
+          <w:lang w:val="en-US" w:eastAsia="zh-CN"/>
+        </w:rPr>
+        <w:t xml:space="preserve">. But people can added more in the future as it’s </w:t>
+      </w:r>
+      <w:proofErr w:type="spellStart"/>
+      <w:r>
+        <w:rPr>
+          <w:sz w:val="28"/>
+          <w:szCs w:val="28"/>
+          <w:lang w:val="en-US" w:eastAsia="zh-CN"/>
+        </w:rPr>
+        <w:t>a</w:t>
+      </w:r>
+      <w:proofErr w:type="spellEnd"/>
+      <w:r>
+        <w:rPr>
+          <w:sz w:val="28"/>
+          <w:szCs w:val="28"/>
+          <w:lang w:val="en-US" w:eastAsia="zh-CN"/>
+        </w:rPr>
+        <w:t xml:space="preserve"> interface.</w:t>
       </w:r>
     </w:p>
     <w:p>
       <w:pPr>
         <w:rPr>
+          <w:sz w:val="28"/>
+          <w:szCs w:val="28"/>
           <w:lang w:val="en-US" w:eastAsia="zh-CN"/>
         </w:rPr>
       </w:pPr>
@@ -464,71 +1010,107 @@
     <w:p>
       <w:pPr>
         <w:rPr>
+          <w:sz w:val="28"/>
+          <w:szCs w:val="28"/>
           <w:lang w:val="en-US" w:eastAsia="zh-CN"/>
         </w:rPr>
       </w:pPr>
       <w:r>
         <w:rPr>
+          <w:sz w:val="28"/>
+          <w:szCs w:val="28"/>
           <w:lang w:val="en-US" w:eastAsia="zh-CN"/>
         </w:rPr>
         <w:t>During the process</w:t>
       </w:r>
       <w:r>
         <w:rPr>
+          <w:sz w:val="28"/>
+          <w:szCs w:val="28"/>
           <w:lang w:val="en-US" w:eastAsia="zh-CN"/>
         </w:rPr>
         <w:t xml:space="preserve"> of using indirection </w:t>
       </w:r>
       <w:r>
         <w:rPr>
+          <w:sz w:val="28"/>
+          <w:szCs w:val="28"/>
           <w:lang w:val="en-US" w:eastAsia="zh-CN"/>
         </w:rPr>
         <w:t>pattern with the Interface</w:t>
       </w:r>
       <w:r>
         <w:rPr>
+          <w:sz w:val="28"/>
+          <w:szCs w:val="28"/>
           <w:lang w:val="en-US" w:eastAsia="zh-CN"/>
         </w:rPr>
         <w:t xml:space="preserve"> </w:t>
       </w:r>
-      <w:r>
-        <w:rPr>
-          <w:lang w:val="en-US" w:eastAsia="zh-CN"/>
-        </w:rPr>
-        <w:t xml:space="preserve">Behaviour. We need some information about the robot, in order to control </w:t>
-      </w:r>
-      <w:r>
-        <w:rPr>
+      <w:proofErr w:type="spellStart"/>
+      <w:r>
+        <w:rPr>
+          <w:sz w:val="28"/>
+          <w:szCs w:val="28"/>
+          <w:lang w:val="en-US" w:eastAsia="zh-CN"/>
+        </w:rPr>
+        <w:t>Behaviour</w:t>
+      </w:r>
+      <w:proofErr w:type="spellEnd"/>
+      <w:r>
+        <w:rPr>
+          <w:sz w:val="28"/>
+          <w:szCs w:val="28"/>
+          <w:lang w:val="en-US" w:eastAsia="zh-CN"/>
+        </w:rPr>
+        <w:t xml:space="preserve">. We need some information about the robot, in order to control </w:t>
+      </w:r>
+      <w:r>
+        <w:rPr>
+          <w:sz w:val="28"/>
+          <w:szCs w:val="28"/>
           <w:lang w:val="en-US" w:eastAsia="zh-CN"/>
         </w:rPr>
         <w:t>its</w:t>
       </w:r>
       <w:r>
         <w:rPr>
+          <w:sz w:val="28"/>
+          <w:szCs w:val="28"/>
           <w:lang w:val="en-US" w:eastAsia="zh-CN"/>
         </w:rPr>
         <w:t xml:space="preserve"> movement. So, we create an Information expert for the Robot, called Info</w:t>
       </w:r>
       <w:r>
         <w:rPr>
+          <w:sz w:val="28"/>
+          <w:szCs w:val="28"/>
           <w:lang w:val="en-US" w:eastAsia="zh-CN"/>
         </w:rPr>
         <w:t xml:space="preserve">, to record some information of the robot and then share to the </w:t>
       </w:r>
-      <w:r>
-        <w:rPr>
+      <w:proofErr w:type="spellStart"/>
+      <w:r>
+        <w:rPr>
+          <w:sz w:val="28"/>
+          <w:szCs w:val="28"/>
           <w:lang w:val="en-US" w:eastAsia="zh-CN"/>
         </w:rPr>
         <w:t>Behaviour</w:t>
       </w:r>
-      <w:r>
-        <w:rPr>
+      <w:proofErr w:type="spellEnd"/>
+      <w:r>
+        <w:rPr>
+          <w:sz w:val="28"/>
+          <w:szCs w:val="28"/>
           <w:lang w:val="en-US" w:eastAsia="zh-CN"/>
         </w:rPr>
         <w:t xml:space="preserve"> to use it.</w:t>
       </w:r>
       <w:r>
         <w:rPr>
+          <w:sz w:val="28"/>
+          <w:szCs w:val="28"/>
           <w:lang w:val="en-US" w:eastAsia="zh-CN"/>
         </w:rPr>
         <w:t xml:space="preserve"> </w:t>
@@ -537,6 +1119,8 @@
     <w:p>
       <w:pPr>
         <w:rPr>
+          <w:sz w:val="28"/>
+          <w:szCs w:val="28"/>
           <w:lang w:val="en-US" w:eastAsia="zh-CN"/>
         </w:rPr>
       </w:pPr>
@@ -544,14 +1128,78 @@
     <w:p>
       <w:pPr>
         <w:rPr>
+          <w:sz w:val="28"/>
+          <w:szCs w:val="28"/>
           <w:lang w:val="en-US" w:eastAsia="zh-CN"/>
         </w:rPr>
       </w:pPr>
       <w:r>
         <w:rPr>
+          <w:sz w:val="28"/>
+          <w:szCs w:val="28"/>
           <w:lang w:val="en-US" w:eastAsia="zh-CN"/>
         </w:rPr>
         <w:t xml:space="preserve">After taking care of both distribution and the robot behavior. We need to take care of the Delivery, according to the original model, if we have a team of three robots to deliver the mail, it will produce the exception that said the mail is already deliver. </w:t>
+      </w:r>
+      <w:r>
+        <w:rPr>
+          <w:sz w:val="28"/>
+          <w:szCs w:val="28"/>
+          <w:lang w:val="en-US" w:eastAsia="zh-CN"/>
+        </w:rPr>
+        <w:t xml:space="preserve">So, using the </w:t>
+      </w:r>
+      <w:r>
+        <w:rPr>
+          <w:sz w:val="28"/>
+          <w:szCs w:val="28"/>
+          <w:lang w:val="en-US" w:eastAsia="zh-CN"/>
+        </w:rPr>
+        <w:t xml:space="preserve">polymorphism pattern, we create a </w:t>
+      </w:r>
+      <w:proofErr w:type="spellStart"/>
+      <w:r>
+        <w:rPr>
+          <w:sz w:val="28"/>
+          <w:szCs w:val="28"/>
+          <w:lang w:val="en-US" w:eastAsia="zh-CN"/>
+        </w:rPr>
+        <w:t>TeamReportDelivery</w:t>
+      </w:r>
+      <w:proofErr w:type="spellEnd"/>
+      <w:r>
+        <w:rPr>
+          <w:sz w:val="28"/>
+          <w:szCs w:val="28"/>
+          <w:lang w:val="en-US" w:eastAsia="zh-CN"/>
+        </w:rPr>
+        <w:t xml:space="preserve"> with extends from the basis </w:t>
+      </w:r>
+      <w:proofErr w:type="spellStart"/>
+      <w:r>
+        <w:rPr>
+          <w:sz w:val="28"/>
+          <w:szCs w:val="28"/>
+          <w:lang w:val="en-US" w:eastAsia="zh-CN"/>
+        </w:rPr>
+        <w:t>ReportDelivery</w:t>
+      </w:r>
+      <w:proofErr w:type="spellEnd"/>
+      <w:r>
+        <w:rPr>
+          <w:sz w:val="28"/>
+          <w:szCs w:val="28"/>
+          <w:lang w:val="en-US" w:eastAsia="zh-CN"/>
+        </w:rPr>
+        <w:t xml:space="preserve"> and add a cou</w:t>
+      </w:r>
+      <w:r>
+        <w:rPr>
+          <w:sz w:val="28"/>
+          <w:szCs w:val="28"/>
+          <w:lang w:val="en-US" w:eastAsia="zh-CN"/>
+        </w:rPr>
+        <w:t>nter of mail for the heavy mail, so It won’t be showed as excess delivery again.</w:t>
       </w:r>
       <w:bookmarkStart w:id="0" w:name="_GoBack"/>
       <w:bookmarkEnd w:id="0"/>

</xml_diff>

<commit_message>
Version 3.0 using only one mailpool now with different distributeSystem, with singleton factory
</commit_message>
<xml_diff>
--- a/Software Modelling design report.docx
+++ b/Software Modelling design report.docx
@@ -65,27 +65,7 @@
           <w:szCs w:val="28"/>
           <w:lang w:val="en-US" w:eastAsia="zh-CN"/>
         </w:rPr>
-        <w:t xml:space="preserve">, and in the existing model, it’s the job of the </w:t>
-      </w:r>
-      <w:proofErr w:type="spellStart"/>
-      <w:r>
-        <w:rPr>
-          <w:rFonts w:eastAsiaTheme="minorHAnsi"/>
-          <w:sz w:val="28"/>
-          <w:szCs w:val="28"/>
-          <w:lang w:val="en-US" w:eastAsia="zh-CN"/>
-        </w:rPr>
-        <w:t>mailpool</w:t>
-      </w:r>
-      <w:proofErr w:type="spellEnd"/>
-      <w:r>
-        <w:rPr>
-          <w:rFonts w:eastAsiaTheme="minorHAnsi"/>
-          <w:sz w:val="28"/>
-          <w:szCs w:val="28"/>
-          <w:lang w:val="en-US" w:eastAsia="zh-CN"/>
-        </w:rPr>
-        <w:t xml:space="preserve"> that assign the mail item to the robots</w:t>
+        <w:t>, and in the existing model, it’s the job of the mailpool that assign the mail item to the robots</w:t>
       </w:r>
       <w:r>
         <w:rPr>
@@ -131,76 +111,36 @@
           <w:szCs w:val="28"/>
           <w:lang w:val="en-US" w:eastAsia="zh-CN"/>
         </w:rPr>
-        <w:t xml:space="preserve">with the </w:t>
-      </w:r>
-      <w:proofErr w:type="spellStart"/>
-      <w:r>
-        <w:rPr>
-          <w:rFonts w:eastAsiaTheme="minorHAnsi"/>
-          <w:sz w:val="28"/>
-          <w:szCs w:val="28"/>
-          <w:lang w:val="en-US" w:eastAsia="zh-CN"/>
-        </w:rPr>
-        <w:t>mailpool</w:t>
-      </w:r>
-      <w:proofErr w:type="spellEnd"/>
-      <w:r>
-        <w:rPr>
-          <w:rFonts w:eastAsiaTheme="minorHAnsi"/>
-          <w:sz w:val="28"/>
-          <w:szCs w:val="28"/>
-          <w:lang w:val="en-US" w:eastAsia="zh-CN"/>
-        </w:rPr>
-        <w:t xml:space="preserve"> so it will assign the heavy item to a group of robots.</w:t>
-      </w:r>
-    </w:p>
-    <w:p>
-      <w:pPr>
-        <w:rPr>
-          <w:rFonts w:eastAsiaTheme="minorHAnsi"/>
-          <w:sz w:val="28"/>
-          <w:szCs w:val="28"/>
-          <w:lang w:val="en-US" w:eastAsia="zh-CN"/>
-        </w:rPr>
-      </w:pPr>
-    </w:p>
-    <w:p>
-      <w:pPr>
-        <w:rPr>
-          <w:rFonts w:eastAsiaTheme="minorHAnsi"/>
-          <w:sz w:val="28"/>
-          <w:szCs w:val="28"/>
-          <w:lang w:val="en-US" w:eastAsia="zh-CN"/>
-        </w:rPr>
-      </w:pPr>
-      <w:r>
-        <w:rPr>
-          <w:rFonts w:eastAsiaTheme="minorHAnsi"/>
-          <w:sz w:val="28"/>
-          <w:szCs w:val="28"/>
-          <w:lang w:val="en-US" w:eastAsia="zh-CN"/>
-        </w:rPr>
-        <w:t xml:space="preserve">There is a IMailPool.java with is an interface that for the </w:t>
-      </w:r>
-      <w:proofErr w:type="spellStart"/>
-      <w:r>
-        <w:rPr>
-          <w:rFonts w:eastAsiaTheme="minorHAnsi"/>
-          <w:sz w:val="28"/>
-          <w:szCs w:val="28"/>
-          <w:lang w:val="en-US" w:eastAsia="zh-CN"/>
-        </w:rPr>
-        <w:t>mailpool</w:t>
-      </w:r>
-      <w:proofErr w:type="spellEnd"/>
-      <w:r>
-        <w:rPr>
-          <w:rFonts w:eastAsiaTheme="minorHAnsi"/>
-          <w:sz w:val="28"/>
-          <w:szCs w:val="28"/>
-          <w:lang w:val="en-US" w:eastAsia="zh-CN"/>
-        </w:rPr>
-        <w:t xml:space="preserve">, so we were thinking to use it to construct a new </w:t>
+        <w:t>with the mailpool so it will assign the heavy item to a group of robots.</w:t>
+      </w:r>
+    </w:p>
+    <w:p>
+      <w:pPr>
+        <w:rPr>
+          <w:rFonts w:eastAsiaTheme="minorHAnsi"/>
+          <w:sz w:val="28"/>
+          <w:szCs w:val="28"/>
+          <w:lang w:val="en-US" w:eastAsia="zh-CN"/>
+        </w:rPr>
+      </w:pPr>
+    </w:p>
+    <w:p>
+      <w:pPr>
+        <w:rPr>
+          <w:rFonts w:eastAsiaTheme="minorHAnsi"/>
+          <w:sz w:val="28"/>
+          <w:szCs w:val="28"/>
+          <w:lang w:val="en-US" w:eastAsia="zh-CN"/>
+        </w:rPr>
+      </w:pPr>
+      <w:r>
+        <w:rPr>
+          <w:rFonts w:eastAsiaTheme="minorHAnsi"/>
+          <w:sz w:val="28"/>
+          <w:szCs w:val="28"/>
+          <w:lang w:val="en-US" w:eastAsia="zh-CN"/>
+        </w:rPr>
+        <w:t xml:space="preserve">There is a IMailPool.java with is an interface that for the mailpool, so we were thinking to use it to construct a new </w:t>
       </w:r>
       <w:r>
         <w:rPr>
@@ -227,39 +167,8 @@
           <w:szCs w:val="28"/>
           <w:lang w:val="en-US" w:eastAsia="zh-CN"/>
         </w:rPr>
-        <w:t xml:space="preserve"> which implement </w:t>
-      </w:r>
-      <w:proofErr w:type="spellStart"/>
-      <w:r>
-        <w:rPr>
-          <w:rFonts w:eastAsiaTheme="minorHAnsi"/>
-          <w:sz w:val="28"/>
-          <w:szCs w:val="28"/>
-          <w:lang w:val="en-US" w:eastAsia="zh-CN"/>
-        </w:rPr>
-        <w:t>IMailPool</w:t>
-      </w:r>
-      <w:proofErr w:type="spellEnd"/>
-      <w:r>
-        <w:rPr>
-          <w:rFonts w:eastAsiaTheme="minorHAnsi"/>
-          <w:sz w:val="28"/>
-          <w:szCs w:val="28"/>
-          <w:lang w:val="en-US" w:eastAsia="zh-CN"/>
-        </w:rPr>
-        <w:t xml:space="preserve">, called it </w:t>
-      </w:r>
-      <w:proofErr w:type="spellStart"/>
-      <w:r>
-        <w:rPr>
-          <w:rFonts w:eastAsiaTheme="minorHAnsi"/>
-          <w:sz w:val="28"/>
-          <w:szCs w:val="28"/>
-          <w:lang w:val="en-US" w:eastAsia="zh-CN"/>
-        </w:rPr>
-        <w:t>WeightDistributeMailPool</w:t>
-      </w:r>
-      <w:proofErr w:type="spellEnd"/>
+        <w:t xml:space="preserve"> which implement IMailPool, called it WeightDistributeMailPool</w:t>
+      </w:r>
       <w:r>
         <w:rPr>
           <w:rFonts w:eastAsiaTheme="minorHAnsi"/>
@@ -285,47 +194,7 @@
           <w:szCs w:val="28"/>
           <w:lang w:val="en-US" w:eastAsia="zh-CN"/>
         </w:rPr>
-        <w:t xml:space="preserve">after we started to code and realize that, the </w:t>
-      </w:r>
-      <w:proofErr w:type="spellStart"/>
-      <w:r>
-        <w:rPr>
-          <w:rFonts w:eastAsiaTheme="minorHAnsi"/>
-          <w:sz w:val="28"/>
-          <w:szCs w:val="28"/>
-          <w:lang w:val="en-US" w:eastAsia="zh-CN"/>
-        </w:rPr>
-        <w:t>WeightDistributeMailPool</w:t>
-      </w:r>
-      <w:proofErr w:type="spellEnd"/>
-      <w:r>
-        <w:rPr>
-          <w:rFonts w:eastAsiaTheme="minorHAnsi"/>
-          <w:sz w:val="28"/>
-          <w:szCs w:val="28"/>
-          <w:lang w:val="en-US" w:eastAsia="zh-CN"/>
-        </w:rPr>
-        <w:t xml:space="preserve"> is actually behavior quite similar to the </w:t>
-      </w:r>
-      <w:proofErr w:type="spellStart"/>
-      <w:r>
-        <w:rPr>
-          <w:rFonts w:eastAsiaTheme="minorHAnsi"/>
-          <w:sz w:val="28"/>
-          <w:szCs w:val="28"/>
-          <w:lang w:val="en-US" w:eastAsia="zh-CN"/>
-        </w:rPr>
-        <w:t>mailpool</w:t>
-      </w:r>
-      <w:proofErr w:type="spellEnd"/>
-      <w:r>
-        <w:rPr>
-          <w:rFonts w:eastAsiaTheme="minorHAnsi"/>
-          <w:sz w:val="28"/>
-          <w:szCs w:val="28"/>
-          <w:lang w:val="en-US" w:eastAsia="zh-CN"/>
-        </w:rPr>
-        <w:t xml:space="preserve"> with only adding a new functionality</w:t>
+        <w:t>after we started to code and realize that, the WeightDistributeMailPool is actually behavior quite similar to the mailpool with only adding a new functionality</w:t>
       </w:r>
       <w:r>
         <w:rPr>
@@ -361,47 +230,7 @@
           <w:szCs w:val="28"/>
           <w:lang w:val="en-US" w:eastAsia="zh-CN"/>
         </w:rPr>
-        <w:t xml:space="preserve">We used the existing </w:t>
-      </w:r>
-      <w:proofErr w:type="spellStart"/>
-      <w:r>
-        <w:rPr>
-          <w:rFonts w:eastAsiaTheme="minorHAnsi"/>
-          <w:sz w:val="28"/>
-          <w:szCs w:val="28"/>
-          <w:lang w:val="en-US" w:eastAsia="zh-CN"/>
-        </w:rPr>
-        <w:t>MailPool</w:t>
-      </w:r>
-      <w:proofErr w:type="spellEnd"/>
-      <w:r>
-        <w:rPr>
-          <w:rFonts w:eastAsiaTheme="minorHAnsi"/>
-          <w:sz w:val="28"/>
-          <w:szCs w:val="28"/>
-          <w:lang w:val="en-US" w:eastAsia="zh-CN"/>
-        </w:rPr>
-        <w:t xml:space="preserve"> class as a base and the </w:t>
-      </w:r>
-      <w:proofErr w:type="spellStart"/>
-      <w:r>
-        <w:rPr>
-          <w:rFonts w:eastAsiaTheme="minorHAnsi"/>
-          <w:sz w:val="28"/>
-          <w:szCs w:val="28"/>
-          <w:lang w:val="en-US" w:eastAsia="zh-CN"/>
-        </w:rPr>
-        <w:t>WeightDistributeMailPool</w:t>
-      </w:r>
-      <w:proofErr w:type="spellEnd"/>
-      <w:r>
-        <w:rPr>
-          <w:rFonts w:eastAsiaTheme="minorHAnsi"/>
-          <w:sz w:val="28"/>
-          <w:szCs w:val="28"/>
-          <w:lang w:val="en-US" w:eastAsia="zh-CN"/>
-        </w:rPr>
-        <w:t xml:space="preserve"> to inheritance it, and we override the void step() function </w:t>
+        <w:t xml:space="preserve">We used the existing MailPool class as a base and the WeightDistributeMailPool to inheritance it, and we override the void step() function </w:t>
       </w:r>
       <w:r>
         <w:rPr>
@@ -439,19 +268,8 @@
           <w:szCs w:val="28"/>
           <w:lang w:val="en-US" w:eastAsia="zh-CN"/>
         </w:rPr>
-        <w:t xml:space="preserve">And we have notices that the </w:t>
-      </w:r>
-      <w:proofErr w:type="spellStart"/>
-      <w:r>
-        <w:rPr>
-          <w:rFonts w:eastAsiaTheme="minorHAnsi"/>
-          <w:sz w:val="28"/>
-          <w:szCs w:val="28"/>
-          <w:lang w:val="en-US" w:eastAsia="zh-CN"/>
-        </w:rPr>
-        <w:t>mailpool</w:t>
-      </w:r>
-      <w:proofErr w:type="spellEnd"/>
+        <w:t>And we have notices that the mailpool</w:t>
+      </w:r>
       <w:r>
         <w:rPr>
           <w:rFonts w:eastAsiaTheme="minorHAnsi"/>
@@ -486,116 +304,43 @@
           <w:szCs w:val="28"/>
           <w:lang w:val="en-US" w:eastAsia="zh-CN"/>
         </w:rPr>
-        <w:t xml:space="preserve">cohesion. The </w:t>
-      </w:r>
-      <w:proofErr w:type="spellStart"/>
-      <w:r>
-        <w:rPr>
-          <w:rFonts w:eastAsiaTheme="minorHAnsi"/>
-          <w:sz w:val="28"/>
-          <w:szCs w:val="28"/>
-          <w:lang w:val="en-US" w:eastAsia="zh-CN"/>
-        </w:rPr>
-        <w:t>mailpool</w:t>
-      </w:r>
-      <w:proofErr w:type="spellEnd"/>
-      <w:r>
-        <w:rPr>
-          <w:rFonts w:eastAsiaTheme="minorHAnsi"/>
-          <w:sz w:val="28"/>
-          <w:szCs w:val="28"/>
-          <w:lang w:val="en-US" w:eastAsia="zh-CN"/>
-        </w:rPr>
-        <w:t xml:space="preserve"> now has a more focus job and it’s easy to change if one day that people decide that using the same mail pool but distribute the mail in a different way. They only need to change the distributing system, instead of the whole </w:t>
-      </w:r>
-      <w:proofErr w:type="spellStart"/>
-      <w:r>
-        <w:rPr>
-          <w:rFonts w:eastAsiaTheme="minorHAnsi"/>
-          <w:sz w:val="28"/>
-          <w:szCs w:val="28"/>
-          <w:lang w:val="en-US" w:eastAsia="zh-CN"/>
-        </w:rPr>
-        <w:t>mailpool</w:t>
-      </w:r>
-      <w:proofErr w:type="spellEnd"/>
-      <w:r>
-        <w:rPr>
-          <w:rFonts w:eastAsiaTheme="minorHAnsi"/>
-          <w:sz w:val="28"/>
-          <w:szCs w:val="28"/>
-          <w:lang w:val="en-US" w:eastAsia="zh-CN"/>
-        </w:rPr>
-        <w:t xml:space="preserve">. </w:t>
-      </w:r>
-      <w:r>
-        <w:rPr>
-          <w:rFonts w:eastAsiaTheme="minorHAnsi"/>
-          <w:sz w:val="28"/>
-          <w:szCs w:val="28"/>
-          <w:lang w:val="en-US" w:eastAsia="zh-CN"/>
-        </w:rPr>
-        <w:t xml:space="preserve">So we create a new interface called </w:t>
-      </w:r>
-      <w:proofErr w:type="spellStart"/>
-      <w:r>
-        <w:rPr>
-          <w:rFonts w:eastAsiaTheme="minorHAnsi"/>
-          <w:sz w:val="28"/>
-          <w:szCs w:val="28"/>
-          <w:lang w:val="en-US" w:eastAsia="zh-CN"/>
-        </w:rPr>
-        <w:t>IdistributeSystem</w:t>
-      </w:r>
-      <w:proofErr w:type="spellEnd"/>
-      <w:r>
-        <w:rPr>
-          <w:rFonts w:eastAsiaTheme="minorHAnsi"/>
-          <w:sz w:val="28"/>
-          <w:szCs w:val="28"/>
-          <w:lang w:val="en-US" w:eastAsia="zh-CN"/>
-        </w:rPr>
-        <w:t xml:space="preserve">, with only a single function distribute(). And then the in the step() function of both </w:t>
-      </w:r>
-      <w:proofErr w:type="spellStart"/>
-      <w:r>
-        <w:rPr>
-          <w:rFonts w:eastAsiaTheme="minorHAnsi"/>
-          <w:sz w:val="28"/>
-          <w:szCs w:val="28"/>
-          <w:lang w:val="en-US" w:eastAsia="zh-CN"/>
-        </w:rPr>
-        <w:t>mailpool</w:t>
-      </w:r>
-      <w:proofErr w:type="spellEnd"/>
-      <w:r>
-        <w:rPr>
-          <w:rFonts w:eastAsiaTheme="minorHAnsi"/>
-          <w:sz w:val="28"/>
-          <w:szCs w:val="28"/>
-          <w:lang w:val="en-US" w:eastAsia="zh-CN"/>
-        </w:rPr>
-        <w:t xml:space="preserve">, we change the step() function with only  a </w:t>
-      </w:r>
-      <w:proofErr w:type="spellStart"/>
-      <w:r>
-        <w:rPr>
-          <w:rFonts w:eastAsiaTheme="minorHAnsi"/>
-          <w:sz w:val="28"/>
-          <w:szCs w:val="28"/>
-          <w:lang w:val="en-US" w:eastAsia="zh-CN"/>
-        </w:rPr>
-        <w:t>distributeSystem.distribute</w:t>
-      </w:r>
-      <w:proofErr w:type="spellEnd"/>
-      <w:r>
-        <w:rPr>
-          <w:rFonts w:eastAsiaTheme="minorHAnsi"/>
-          <w:sz w:val="28"/>
-          <w:szCs w:val="28"/>
-          <w:lang w:val="en-US" w:eastAsia="zh-CN"/>
-        </w:rPr>
-        <w:t>() inside.</w:t>
+        <w:t xml:space="preserve">cohesion. The mailpool now has a more focus job and it’s easy to change if one day that people decide that using the same mail pool but distribute the mail in a different way. They only need to change the distributing system, instead of the whole mailpool. </w:t>
+      </w:r>
+      <w:r>
+        <w:rPr>
+          <w:rFonts w:eastAsiaTheme="minorHAnsi"/>
+          <w:sz w:val="28"/>
+          <w:szCs w:val="28"/>
+          <w:lang w:val="en-US" w:eastAsia="zh-CN"/>
+        </w:rPr>
+        <w:t xml:space="preserve">So we </w:t>
+      </w:r>
+      <w:r>
+        <w:rPr>
+          <w:rFonts w:eastAsiaTheme="minorHAnsi"/>
+          <w:sz w:val="28"/>
+          <w:szCs w:val="28"/>
+          <w:lang w:val="en-US" w:eastAsia="zh-CN"/>
+        </w:rPr>
+        <w:t xml:space="preserve">apply a strategy pattern, </w:t>
+      </w:r>
+      <w:r>
+        <w:rPr>
+          <w:rFonts w:eastAsiaTheme="minorHAnsi"/>
+          <w:sz w:val="28"/>
+          <w:szCs w:val="28"/>
+          <w:lang w:val="en-US" w:eastAsia="zh-CN"/>
+        </w:rPr>
+        <w:t xml:space="preserve">create a new interface called IdistributeSystem, with only a single function distribute(). </w:t>
+      </w:r>
+      <w:r>
+        <w:rPr>
+          <w:rFonts w:eastAsiaTheme="minorHAnsi"/>
+          <w:sz w:val="28"/>
+          <w:szCs w:val="28"/>
+          <w:lang w:val="en-US" w:eastAsia="zh-CN"/>
+        </w:rPr>
+        <w:t>If someone decides to change the way of distribution, they just need to implement the IdistributeSystem then override the function.</w:t>
       </w:r>
     </w:p>
     <w:p>
@@ -646,25 +391,7 @@
           <w:szCs w:val="28"/>
           <w:lang w:val="en-US" w:eastAsia="zh-CN"/>
         </w:rPr>
-        <w:t xml:space="preserve"> writing the function to load the item to the robot, we created a helper class with all the static method to help loading. Therefore if in the future, if people want to make a more complicated </w:t>
-      </w:r>
-      <w:proofErr w:type="spellStart"/>
-      <w:r>
-        <w:rPr>
-          <w:sz w:val="28"/>
-          <w:szCs w:val="28"/>
-          <w:lang w:val="en-US" w:eastAsia="zh-CN"/>
-        </w:rPr>
-        <w:t>distributeSystem</w:t>
-      </w:r>
-      <w:proofErr w:type="spellEnd"/>
-      <w:r>
-        <w:rPr>
-          <w:sz w:val="28"/>
-          <w:szCs w:val="28"/>
-          <w:lang w:val="en-US" w:eastAsia="zh-CN"/>
-        </w:rPr>
-        <w:t xml:space="preserve"> and it including weight, they can use the method straight away from the helper class without creating any extra objects.</w:t>
+        <w:t xml:space="preserve"> writing the function to load the item to the robot, we created a helper class with all the static method to help loading. Therefore if in the future, if people want to make a more complicated distributeSystem and it including weight, they can use the method straight away from the helper class without creating any extra objects.</w:t>
       </w:r>
     </w:p>
     <w:p>
@@ -731,51 +458,15 @@
           <w:szCs w:val="28"/>
           <w:lang w:val="en-US" w:eastAsia="zh-CN"/>
         </w:rPr>
-        <w:t xml:space="preserve"> that as the robot is the one get dispatched, instead of dispatch someone. And since now we have a </w:t>
-      </w:r>
-      <w:proofErr w:type="spellStart"/>
-      <w:r>
-        <w:rPr>
-          <w:sz w:val="28"/>
-          <w:szCs w:val="28"/>
-          <w:lang w:val="en-US" w:eastAsia="zh-CN"/>
-        </w:rPr>
-        <w:t>distributeSystem</w:t>
-      </w:r>
-      <w:proofErr w:type="spellEnd"/>
-      <w:r>
-        <w:rPr>
-          <w:sz w:val="28"/>
-          <w:szCs w:val="28"/>
-          <w:lang w:val="en-US" w:eastAsia="zh-CN"/>
-        </w:rPr>
-        <w:t>, it makes more sense that the system do the dispatch job as it might be a different way to dispatch the robot.</w:t>
-      </w:r>
-      <w:r>
-        <w:rPr>
-          <w:sz w:val="28"/>
-          <w:szCs w:val="28"/>
-          <w:lang w:val="en-US" w:eastAsia="zh-CN"/>
-        </w:rPr>
-        <w:t xml:space="preserve"> In this way, we make a higher cohesion for both the robot and the </w:t>
-      </w:r>
-      <w:proofErr w:type="spellStart"/>
-      <w:r>
-        <w:rPr>
-          <w:sz w:val="28"/>
-          <w:szCs w:val="28"/>
-          <w:lang w:val="en-US" w:eastAsia="zh-CN"/>
-        </w:rPr>
-        <w:t>distributeSystem</w:t>
-      </w:r>
-      <w:proofErr w:type="spellEnd"/>
-      <w:r>
-        <w:rPr>
-          <w:sz w:val="28"/>
-          <w:szCs w:val="28"/>
-          <w:lang w:val="en-US" w:eastAsia="zh-CN"/>
-        </w:rPr>
-        <w:t xml:space="preserve"> as they n</w:t>
+        <w:t xml:space="preserve"> that as the robot is the one get dispatched, instead of dispatch someone. And since now we have a distributeSystem, it makes more sense that the system do the dispatch job as it might be a different way to dispatch the robot.</w:t>
+      </w:r>
+      <w:r>
+        <w:rPr>
+          <w:sz w:val="28"/>
+          <w:szCs w:val="28"/>
+          <w:lang w:val="en-US" w:eastAsia="zh-CN"/>
+        </w:rPr>
+        <w:t xml:space="preserve"> In this way, we make a higher cohesion for both the robot and the distributeSystem as they n</w:t>
       </w:r>
       <w:r>
         <w:rPr>
@@ -849,360 +540,286 @@
           <w:szCs w:val="28"/>
           <w:lang w:val="en-US" w:eastAsia="zh-CN"/>
         </w:rPr>
-        <w:t>So we</w:t>
-      </w:r>
-      <w:r>
-        <w:rPr>
-          <w:sz w:val="28"/>
-          <w:szCs w:val="28"/>
-          <w:lang w:val="en-US" w:eastAsia="zh-CN"/>
-        </w:rPr>
-        <w:t xml:space="preserve"> using the indirection pattern,</w:t>
-      </w:r>
-      <w:r>
-        <w:rPr>
-          <w:sz w:val="28"/>
-          <w:szCs w:val="28"/>
-          <w:lang w:val="en-US" w:eastAsia="zh-CN"/>
-        </w:rPr>
-        <w:t xml:space="preserve"> create a new inter</w:t>
-      </w:r>
-      <w:r>
-        <w:rPr>
-          <w:sz w:val="28"/>
-          <w:szCs w:val="28"/>
-          <w:lang w:val="en-US" w:eastAsia="zh-CN"/>
-        </w:rPr>
-        <w:t>face called behavior</w:t>
-      </w:r>
-      <w:r>
-        <w:rPr>
-          <w:sz w:val="28"/>
-          <w:szCs w:val="28"/>
-          <w:lang w:val="en-US" w:eastAsia="zh-CN"/>
-        </w:rPr>
-        <w:t xml:space="preserve">, </w:t>
-      </w:r>
-      <w:r>
-        <w:rPr>
-          <w:sz w:val="28"/>
-          <w:szCs w:val="28"/>
-          <w:lang w:val="en-US" w:eastAsia="zh-CN"/>
-        </w:rPr>
-        <w:t xml:space="preserve">and the </w:t>
-      </w:r>
-      <w:proofErr w:type="spellStart"/>
-      <w:r>
-        <w:rPr>
-          <w:sz w:val="28"/>
-          <w:szCs w:val="28"/>
-          <w:lang w:val="en-US" w:eastAsia="zh-CN"/>
-        </w:rPr>
-        <w:t>distributeSystem</w:t>
-      </w:r>
-      <w:proofErr w:type="spellEnd"/>
-      <w:r>
-        <w:rPr>
-          <w:sz w:val="28"/>
-          <w:szCs w:val="28"/>
-          <w:lang w:val="en-US" w:eastAsia="zh-CN"/>
-        </w:rPr>
-        <w:t xml:space="preserve"> dispatch the robot to</w:t>
-      </w:r>
-      <w:r>
-        <w:rPr>
-          <w:sz w:val="28"/>
-          <w:szCs w:val="28"/>
-          <w:lang w:val="en-US" w:eastAsia="zh-CN"/>
-        </w:rPr>
-        <w:t xml:space="preserve"> control the behavior </w:t>
-      </w:r>
-      <w:r>
-        <w:rPr>
-          <w:sz w:val="28"/>
-          <w:szCs w:val="28"/>
-          <w:lang w:val="en-US" w:eastAsia="zh-CN"/>
-        </w:rPr>
-        <w:t xml:space="preserve">of the robot, and the </w:t>
-      </w:r>
-      <w:proofErr w:type="spellStart"/>
-      <w:r>
-        <w:rPr>
-          <w:sz w:val="28"/>
-          <w:szCs w:val="28"/>
-          <w:lang w:val="en-US" w:eastAsia="zh-CN"/>
-        </w:rPr>
-        <w:t>moveforward</w:t>
-      </w:r>
-      <w:proofErr w:type="spellEnd"/>
-      <w:r>
-        <w:rPr>
-          <w:sz w:val="28"/>
-          <w:szCs w:val="28"/>
-          <w:lang w:val="en-US" w:eastAsia="zh-CN"/>
-        </w:rPr>
-        <w:t xml:space="preserve">() function of the robot is now moved to the interface as they in different behavior, the movement will be different. There are only 2 different behavior in the scenario: </w:t>
-      </w:r>
-      <w:proofErr w:type="spellStart"/>
-      <w:r>
-        <w:rPr>
-          <w:sz w:val="28"/>
-          <w:szCs w:val="28"/>
-          <w:lang w:val="en-US" w:eastAsia="zh-CN"/>
-        </w:rPr>
-        <w:t>TeamBehaviour</w:t>
-      </w:r>
-      <w:proofErr w:type="spellEnd"/>
-      <w:r>
-        <w:rPr>
-          <w:sz w:val="28"/>
-          <w:szCs w:val="28"/>
-          <w:lang w:val="en-US" w:eastAsia="zh-CN"/>
-        </w:rPr>
-        <w:t xml:space="preserve"> and </w:t>
-      </w:r>
-      <w:proofErr w:type="spellStart"/>
-      <w:r>
-        <w:rPr>
-          <w:sz w:val="28"/>
-          <w:szCs w:val="28"/>
-          <w:lang w:val="en-US" w:eastAsia="zh-CN"/>
-        </w:rPr>
-        <w:t>SoloBehaviour</w:t>
-      </w:r>
-      <w:proofErr w:type="spellEnd"/>
-      <w:r>
-        <w:rPr>
-          <w:sz w:val="28"/>
-          <w:szCs w:val="28"/>
-          <w:lang w:val="en-US" w:eastAsia="zh-CN"/>
-        </w:rPr>
-        <w:t xml:space="preserve">. But people can added more in the future as it’s </w:t>
-      </w:r>
-      <w:proofErr w:type="spellStart"/>
-      <w:r>
-        <w:rPr>
-          <w:sz w:val="28"/>
-          <w:szCs w:val="28"/>
-          <w:lang w:val="en-US" w:eastAsia="zh-CN"/>
-        </w:rPr>
-        <w:t>a</w:t>
-      </w:r>
-      <w:proofErr w:type="spellEnd"/>
-      <w:r>
-        <w:rPr>
-          <w:sz w:val="28"/>
-          <w:szCs w:val="28"/>
-          <w:lang w:val="en-US" w:eastAsia="zh-CN"/>
-        </w:rPr>
-        <w:t xml:space="preserve"> interface.</w:t>
-      </w:r>
-    </w:p>
-    <w:p>
-      <w:pPr>
-        <w:rPr>
-          <w:sz w:val="28"/>
-          <w:szCs w:val="28"/>
-          <w:lang w:val="en-US" w:eastAsia="zh-CN"/>
-        </w:rPr>
-      </w:pPr>
-    </w:p>
-    <w:p>
-      <w:pPr>
-        <w:rPr>
-          <w:sz w:val="28"/>
-          <w:szCs w:val="28"/>
-          <w:lang w:val="en-US" w:eastAsia="zh-CN"/>
-        </w:rPr>
-      </w:pPr>
-      <w:r>
-        <w:rPr>
-          <w:sz w:val="28"/>
-          <w:szCs w:val="28"/>
-          <w:lang w:val="en-US" w:eastAsia="zh-CN"/>
-        </w:rPr>
-        <w:t>During the process</w:t>
-      </w:r>
-      <w:r>
-        <w:rPr>
-          <w:sz w:val="28"/>
-          <w:szCs w:val="28"/>
-          <w:lang w:val="en-US" w:eastAsia="zh-CN"/>
-        </w:rPr>
-        <w:t xml:space="preserve"> of using indirection </w:t>
-      </w:r>
-      <w:r>
-        <w:rPr>
-          <w:sz w:val="28"/>
-          <w:szCs w:val="28"/>
-          <w:lang w:val="en-US" w:eastAsia="zh-CN"/>
-        </w:rPr>
-        <w:t>pattern with the Interface</w:t>
-      </w:r>
-      <w:r>
-        <w:rPr>
-          <w:sz w:val="28"/>
-          <w:szCs w:val="28"/>
-          <w:lang w:val="en-US" w:eastAsia="zh-CN"/>
-        </w:rPr>
-        <w:t xml:space="preserve"> </w:t>
-      </w:r>
-      <w:proofErr w:type="spellStart"/>
-      <w:r>
-        <w:rPr>
-          <w:sz w:val="28"/>
-          <w:szCs w:val="28"/>
-          <w:lang w:val="en-US" w:eastAsia="zh-CN"/>
-        </w:rPr>
-        <w:t>Behaviour</w:t>
-      </w:r>
-      <w:proofErr w:type="spellEnd"/>
-      <w:r>
-        <w:rPr>
-          <w:sz w:val="28"/>
-          <w:szCs w:val="28"/>
-          <w:lang w:val="en-US" w:eastAsia="zh-CN"/>
-        </w:rPr>
-        <w:t xml:space="preserve">. We need some information about the robot, in order to control </w:t>
-      </w:r>
-      <w:r>
-        <w:rPr>
-          <w:sz w:val="28"/>
-          <w:szCs w:val="28"/>
-          <w:lang w:val="en-US" w:eastAsia="zh-CN"/>
-        </w:rPr>
-        <w:t>its</w:t>
-      </w:r>
-      <w:r>
-        <w:rPr>
-          <w:sz w:val="28"/>
-          <w:szCs w:val="28"/>
-          <w:lang w:val="en-US" w:eastAsia="zh-CN"/>
-        </w:rPr>
-        <w:t xml:space="preserve"> movement. So, we create an Information expert for the Robot, called Info</w:t>
-      </w:r>
-      <w:r>
-        <w:rPr>
-          <w:sz w:val="28"/>
-          <w:szCs w:val="28"/>
-          <w:lang w:val="en-US" w:eastAsia="zh-CN"/>
-        </w:rPr>
-        <w:t xml:space="preserve">, to record some information of the robot and then share to the </w:t>
-      </w:r>
-      <w:proofErr w:type="spellStart"/>
-      <w:r>
-        <w:rPr>
-          <w:sz w:val="28"/>
-          <w:szCs w:val="28"/>
-          <w:lang w:val="en-US" w:eastAsia="zh-CN"/>
-        </w:rPr>
-        <w:t>Behaviour</w:t>
-      </w:r>
-      <w:proofErr w:type="spellEnd"/>
-      <w:r>
-        <w:rPr>
-          <w:sz w:val="28"/>
-          <w:szCs w:val="28"/>
-          <w:lang w:val="en-US" w:eastAsia="zh-CN"/>
-        </w:rPr>
-        <w:t xml:space="preserve"> to use it.</w:t>
-      </w:r>
-      <w:r>
-        <w:rPr>
-          <w:sz w:val="28"/>
-          <w:szCs w:val="28"/>
-          <w:lang w:val="en-US" w:eastAsia="zh-CN"/>
-        </w:rPr>
-        <w:t xml:space="preserve"> </w:t>
-      </w:r>
-    </w:p>
-    <w:p>
-      <w:pPr>
-        <w:rPr>
-          <w:sz w:val="28"/>
-          <w:szCs w:val="28"/>
-          <w:lang w:val="en-US" w:eastAsia="zh-CN"/>
-        </w:rPr>
-      </w:pPr>
-    </w:p>
-    <w:p>
-      <w:pPr>
-        <w:rPr>
-          <w:sz w:val="28"/>
-          <w:szCs w:val="28"/>
-          <w:lang w:val="en-US" w:eastAsia="zh-CN"/>
-        </w:rPr>
-      </w:pPr>
-      <w:r>
-        <w:rPr>
-          <w:sz w:val="28"/>
-          <w:szCs w:val="28"/>
-          <w:lang w:val="en-US" w:eastAsia="zh-CN"/>
-        </w:rPr>
-        <w:t xml:space="preserve">After taking care of both distribution and the robot behavior. We need to take care of the Delivery, according to the original model, if we have a team of three robots to deliver the mail, it will produce the exception that said the mail is already deliver. </w:t>
-      </w:r>
-      <w:r>
-        <w:rPr>
-          <w:sz w:val="28"/>
-          <w:szCs w:val="28"/>
-          <w:lang w:val="en-US" w:eastAsia="zh-CN"/>
-        </w:rPr>
-        <w:t xml:space="preserve">So, using the </w:t>
-      </w:r>
-      <w:r>
-        <w:rPr>
-          <w:sz w:val="28"/>
-          <w:szCs w:val="28"/>
-          <w:lang w:val="en-US" w:eastAsia="zh-CN"/>
-        </w:rPr>
-        <w:t xml:space="preserve">polymorphism pattern, we create a </w:t>
-      </w:r>
-      <w:proofErr w:type="spellStart"/>
-      <w:r>
-        <w:rPr>
-          <w:sz w:val="28"/>
-          <w:szCs w:val="28"/>
-          <w:lang w:val="en-US" w:eastAsia="zh-CN"/>
-        </w:rPr>
-        <w:t>TeamReportDelivery</w:t>
-      </w:r>
-      <w:proofErr w:type="spellEnd"/>
-      <w:r>
-        <w:rPr>
-          <w:sz w:val="28"/>
-          <w:szCs w:val="28"/>
-          <w:lang w:val="en-US" w:eastAsia="zh-CN"/>
-        </w:rPr>
-        <w:t xml:space="preserve"> with extends from the basis </w:t>
-      </w:r>
-      <w:proofErr w:type="spellStart"/>
-      <w:r>
-        <w:rPr>
-          <w:sz w:val="28"/>
-          <w:szCs w:val="28"/>
-          <w:lang w:val="en-US" w:eastAsia="zh-CN"/>
-        </w:rPr>
-        <w:t>ReportDelivery</w:t>
-      </w:r>
-      <w:proofErr w:type="spellEnd"/>
-      <w:r>
-        <w:rPr>
-          <w:sz w:val="28"/>
-          <w:szCs w:val="28"/>
-          <w:lang w:val="en-US" w:eastAsia="zh-CN"/>
-        </w:rPr>
-        <w:t xml:space="preserve"> and add a cou</w:t>
-      </w:r>
-      <w:r>
-        <w:rPr>
-          <w:sz w:val="28"/>
-          <w:szCs w:val="28"/>
-          <w:lang w:val="en-US" w:eastAsia="zh-CN"/>
-        </w:rPr>
-        <w:t>nter of mail for the heavy mail, so It won’t be showed as excess delivery again.</w:t>
+        <w:t>So,</w:t>
       </w:r>
       <w:bookmarkStart w:id="0" w:name="_GoBack"/>
       <w:bookmarkEnd w:id="0"/>
+      <w:r>
+        <w:rPr>
+          <w:sz w:val="28"/>
+          <w:szCs w:val="28"/>
+          <w:lang w:val="en-US" w:eastAsia="zh-CN"/>
+        </w:rPr>
+        <w:t xml:space="preserve"> </w:t>
+      </w:r>
+      <w:r>
+        <w:rPr>
+          <w:sz w:val="28"/>
+          <w:szCs w:val="28"/>
+          <w:lang w:val="en-US" w:eastAsia="zh-CN"/>
+        </w:rPr>
+        <w:t>according</w:t>
+      </w:r>
+      <w:r>
+        <w:rPr>
+          <w:sz w:val="28"/>
+          <w:szCs w:val="28"/>
+          <w:lang w:val="en-US" w:eastAsia="zh-CN"/>
+        </w:rPr>
+        <w:t xml:space="preserve"> the indirection</w:t>
+      </w:r>
+      <w:r>
+        <w:rPr>
+          <w:sz w:val="28"/>
+          <w:szCs w:val="28"/>
+          <w:lang w:val="en-US" w:eastAsia="zh-CN"/>
+        </w:rPr>
+        <w:t xml:space="preserve"> principle</w:t>
+      </w:r>
+      <w:r>
+        <w:rPr>
+          <w:sz w:val="28"/>
+          <w:szCs w:val="28"/>
+          <w:lang w:val="en-US" w:eastAsia="zh-CN"/>
+        </w:rPr>
+        <w:t>,</w:t>
+      </w:r>
+      <w:r>
+        <w:rPr>
+          <w:sz w:val="28"/>
+          <w:szCs w:val="28"/>
+          <w:lang w:val="en-US" w:eastAsia="zh-CN"/>
+        </w:rPr>
+        <w:t xml:space="preserve"> </w:t>
+      </w:r>
+      <w:r>
+        <w:rPr>
+          <w:sz w:val="28"/>
+          <w:szCs w:val="28"/>
+          <w:lang w:val="en-US" w:eastAsia="zh-CN"/>
+        </w:rPr>
+        <w:t xml:space="preserve">using another strategy pattern, </w:t>
+      </w:r>
+      <w:r>
+        <w:rPr>
+          <w:sz w:val="28"/>
+          <w:szCs w:val="28"/>
+          <w:lang w:val="en-US" w:eastAsia="zh-CN"/>
+        </w:rPr>
+        <w:t>create a new inter</w:t>
+      </w:r>
+      <w:r>
+        <w:rPr>
+          <w:sz w:val="28"/>
+          <w:szCs w:val="28"/>
+          <w:lang w:val="en-US" w:eastAsia="zh-CN"/>
+        </w:rPr>
+        <w:t>face called IB</w:t>
+      </w:r>
+      <w:r>
+        <w:rPr>
+          <w:sz w:val="28"/>
+          <w:szCs w:val="28"/>
+          <w:lang w:val="en-US" w:eastAsia="zh-CN"/>
+        </w:rPr>
+        <w:t>ehavior</w:t>
+      </w:r>
+      <w:r>
+        <w:rPr>
+          <w:sz w:val="28"/>
+          <w:szCs w:val="28"/>
+          <w:lang w:val="en-US" w:eastAsia="zh-CN"/>
+        </w:rPr>
+        <w:t xml:space="preserve">, </w:t>
+      </w:r>
+      <w:r>
+        <w:rPr>
+          <w:sz w:val="28"/>
+          <w:szCs w:val="28"/>
+          <w:lang w:val="en-US" w:eastAsia="zh-CN"/>
+        </w:rPr>
+        <w:t>and the distributeSystem dispatch the robot to</w:t>
+      </w:r>
+      <w:r>
+        <w:rPr>
+          <w:sz w:val="28"/>
+          <w:szCs w:val="28"/>
+          <w:lang w:val="en-US" w:eastAsia="zh-CN"/>
+        </w:rPr>
+        <w:t xml:space="preserve"> control the behavior </w:t>
+      </w:r>
+      <w:r>
+        <w:rPr>
+          <w:sz w:val="28"/>
+          <w:szCs w:val="28"/>
+          <w:lang w:val="en-US" w:eastAsia="zh-CN"/>
+        </w:rPr>
+        <w:t xml:space="preserve">of the robot, and the moveforward() function of the robot is now moved to the interface as they in different behavior, the movement will be different. There are only 2 different behavior in the scenario: </w:t>
+      </w:r>
+      <w:r>
+        <w:rPr>
+          <w:sz w:val="28"/>
+          <w:szCs w:val="28"/>
+          <w:lang w:val="en-US" w:eastAsia="zh-CN"/>
+        </w:rPr>
+        <w:t>TeamBehaviour and SoloBehaviour. But people can added more in the future.</w:t>
+      </w:r>
+    </w:p>
+    <w:p>
+      <w:pPr>
+        <w:rPr>
+          <w:sz w:val="28"/>
+          <w:szCs w:val="28"/>
+          <w:lang w:val="en-US" w:eastAsia="zh-CN"/>
+        </w:rPr>
+      </w:pPr>
+    </w:p>
+    <w:p>
+      <w:pPr>
+        <w:rPr>
+          <w:sz w:val="28"/>
+          <w:szCs w:val="28"/>
+          <w:lang w:val="en-US" w:eastAsia="zh-CN"/>
+        </w:rPr>
+      </w:pPr>
+      <w:r>
+        <w:rPr>
+          <w:sz w:val="28"/>
+          <w:szCs w:val="28"/>
+          <w:lang w:val="en-US" w:eastAsia="zh-CN"/>
+        </w:rPr>
+        <w:t>During the process</w:t>
+      </w:r>
+      <w:r>
+        <w:rPr>
+          <w:sz w:val="28"/>
+          <w:szCs w:val="28"/>
+          <w:lang w:val="en-US" w:eastAsia="zh-CN"/>
+        </w:rPr>
+        <w:t xml:space="preserve"> of using indirection </w:t>
+      </w:r>
+      <w:r>
+        <w:rPr>
+          <w:sz w:val="28"/>
+          <w:szCs w:val="28"/>
+          <w:lang w:val="en-US" w:eastAsia="zh-CN"/>
+        </w:rPr>
+        <w:t>pattern with the Interface</w:t>
+      </w:r>
+      <w:r>
+        <w:rPr>
+          <w:sz w:val="28"/>
+          <w:szCs w:val="28"/>
+          <w:lang w:val="en-US" w:eastAsia="zh-CN"/>
+        </w:rPr>
+        <w:t xml:space="preserve"> </w:t>
+      </w:r>
+      <w:r>
+        <w:rPr>
+          <w:sz w:val="28"/>
+          <w:szCs w:val="28"/>
+          <w:lang w:val="en-US" w:eastAsia="zh-CN"/>
+        </w:rPr>
+        <w:t xml:space="preserve">Behaviour. We need some information about the robot, in order to control </w:t>
+      </w:r>
+      <w:r>
+        <w:rPr>
+          <w:sz w:val="28"/>
+          <w:szCs w:val="28"/>
+          <w:lang w:val="en-US" w:eastAsia="zh-CN"/>
+        </w:rPr>
+        <w:t>its</w:t>
+      </w:r>
+      <w:r>
+        <w:rPr>
+          <w:sz w:val="28"/>
+          <w:szCs w:val="28"/>
+          <w:lang w:val="en-US" w:eastAsia="zh-CN"/>
+        </w:rPr>
+        <w:t xml:space="preserve"> movement. So, we create an Information expert for the Robot, called Info</w:t>
+      </w:r>
+      <w:r>
+        <w:rPr>
+          <w:sz w:val="28"/>
+          <w:szCs w:val="28"/>
+          <w:lang w:val="en-US" w:eastAsia="zh-CN"/>
+        </w:rPr>
+        <w:t xml:space="preserve">, to record some information of the robot and then share to the </w:t>
+      </w:r>
+      <w:r>
+        <w:rPr>
+          <w:sz w:val="28"/>
+          <w:szCs w:val="28"/>
+          <w:lang w:val="en-US" w:eastAsia="zh-CN"/>
+        </w:rPr>
+        <w:t>Behaviour</w:t>
+      </w:r>
+      <w:r>
+        <w:rPr>
+          <w:sz w:val="28"/>
+          <w:szCs w:val="28"/>
+          <w:lang w:val="en-US" w:eastAsia="zh-CN"/>
+        </w:rPr>
+        <w:t xml:space="preserve"> to use it.</w:t>
+      </w:r>
+      <w:r>
+        <w:rPr>
+          <w:sz w:val="28"/>
+          <w:szCs w:val="28"/>
+          <w:lang w:val="en-US" w:eastAsia="zh-CN"/>
+        </w:rPr>
+        <w:t xml:space="preserve"> </w:t>
+      </w:r>
+    </w:p>
+    <w:p>
+      <w:pPr>
+        <w:rPr>
+          <w:sz w:val="28"/>
+          <w:szCs w:val="28"/>
+          <w:lang w:val="en-US" w:eastAsia="zh-CN"/>
+        </w:rPr>
+      </w:pPr>
+    </w:p>
+    <w:p>
+      <w:pPr>
+        <w:rPr>
+          <w:sz w:val="28"/>
+          <w:szCs w:val="28"/>
+          <w:lang w:val="en-US" w:eastAsia="zh-CN"/>
+        </w:rPr>
+      </w:pPr>
+      <w:r>
+        <w:rPr>
+          <w:sz w:val="28"/>
+          <w:szCs w:val="28"/>
+          <w:lang w:val="en-US" w:eastAsia="zh-CN"/>
+        </w:rPr>
+        <w:t xml:space="preserve">After taking care of both distribution and the robot behavior. We need to take care of the Delivery, according to the original model, if we have a team of three robots to deliver the mail, it will produce the exception that said the mail is already deliver. </w:t>
+      </w:r>
+      <w:r>
+        <w:rPr>
+          <w:sz w:val="28"/>
+          <w:szCs w:val="28"/>
+          <w:lang w:val="en-US" w:eastAsia="zh-CN"/>
+        </w:rPr>
+        <w:t xml:space="preserve">So, using the </w:t>
+      </w:r>
+      <w:r>
+        <w:rPr>
+          <w:sz w:val="28"/>
+          <w:szCs w:val="28"/>
+          <w:lang w:val="en-US" w:eastAsia="zh-CN"/>
+        </w:rPr>
+        <w:t>polymorphism pattern, we create a TeamReportDelivery with extends from the basis ReportDelivery and add a cou</w:t>
+      </w:r>
+      <w:r>
+        <w:rPr>
+          <w:sz w:val="28"/>
+          <w:szCs w:val="28"/>
+          <w:lang w:val="en-US" w:eastAsia="zh-CN"/>
+        </w:rPr>
+        <w:t>nter of mail for the heavy mail, so It won’t be showed as excess delivery again.</w:t>
+      </w:r>
     </w:p>
     <w:sectPr>
       <w:pgSz w:w="11900" w:h="16840"/>

</xml_diff>

<commit_message>
Version 3.0 with report and domain class diagram
</commit_message>
<xml_diff>
--- a/Software Modelling design report.docx
+++ b/Software Modelling design report.docx
@@ -65,7 +65,27 @@
           <w:szCs w:val="28"/>
           <w:lang w:val="en-US" w:eastAsia="zh-CN"/>
         </w:rPr>
-        <w:t>, and in the existing model, it’s the job of the mailpool that assign the mail item to the robots</w:t>
+        <w:t xml:space="preserve">, and in the existing model, it’s the job of the </w:t>
+      </w:r>
+      <w:proofErr w:type="spellStart"/>
+      <w:r>
+        <w:rPr>
+          <w:rFonts w:eastAsiaTheme="minorHAnsi"/>
+          <w:sz w:val="28"/>
+          <w:szCs w:val="28"/>
+          <w:lang w:val="en-US" w:eastAsia="zh-CN"/>
+        </w:rPr>
+        <w:t>mailpool</w:t>
+      </w:r>
+      <w:proofErr w:type="spellEnd"/>
+      <w:r>
+        <w:rPr>
+          <w:rFonts w:eastAsiaTheme="minorHAnsi"/>
+          <w:sz w:val="28"/>
+          <w:szCs w:val="28"/>
+          <w:lang w:val="en-US" w:eastAsia="zh-CN"/>
+        </w:rPr>
+        <w:t xml:space="preserve"> that assign the mail item to the robots</w:t>
       </w:r>
       <w:r>
         <w:rPr>
@@ -111,7 +131,27 @@
           <w:szCs w:val="28"/>
           <w:lang w:val="en-US" w:eastAsia="zh-CN"/>
         </w:rPr>
-        <w:t>with the mailpool so it will assign the heavy item to a group of robots.</w:t>
+        <w:t xml:space="preserve">with the </w:t>
+      </w:r>
+      <w:proofErr w:type="spellStart"/>
+      <w:r>
+        <w:rPr>
+          <w:rFonts w:eastAsiaTheme="minorHAnsi"/>
+          <w:sz w:val="28"/>
+          <w:szCs w:val="28"/>
+          <w:lang w:val="en-US" w:eastAsia="zh-CN"/>
+        </w:rPr>
+        <w:t>mailpool</w:t>
+      </w:r>
+      <w:proofErr w:type="spellEnd"/>
+      <w:r>
+        <w:rPr>
+          <w:rFonts w:eastAsiaTheme="minorHAnsi"/>
+          <w:sz w:val="28"/>
+          <w:szCs w:val="28"/>
+          <w:lang w:val="en-US" w:eastAsia="zh-CN"/>
+        </w:rPr>
+        <w:t xml:space="preserve"> so it will assign the heavy item to a group of robots.</w:t>
       </w:r>
     </w:p>
     <w:p>
@@ -140,35 +180,115 @@
           <w:szCs w:val="28"/>
           <w:lang w:val="en-US" w:eastAsia="zh-CN"/>
         </w:rPr>
-        <w:t xml:space="preserve">There is a IMailPool.java with is an interface that for the mailpool, so we were thinking to use it to construct a new </w:t>
-      </w:r>
-      <w:r>
-        <w:rPr>
-          <w:rFonts w:eastAsiaTheme="minorHAnsi"/>
-          <w:sz w:val="28"/>
-          <w:szCs w:val="28"/>
-          <w:lang w:val="en-US" w:eastAsia="zh-CN"/>
-        </w:rPr>
-        <w:t>class</w:t>
-      </w:r>
-      <w:r>
-        <w:rPr>
-          <w:rFonts w:eastAsiaTheme="minorHAnsi"/>
-          <w:sz w:val="28"/>
-          <w:szCs w:val="28"/>
-          <w:lang w:val="en-US" w:eastAsia="zh-CN"/>
-        </w:rPr>
-        <w:t xml:space="preserve"> that can assign for heavy item</w:t>
-      </w:r>
-      <w:r>
-        <w:rPr>
-          <w:rFonts w:eastAsiaTheme="minorHAnsi"/>
-          <w:sz w:val="28"/>
-          <w:szCs w:val="28"/>
-          <w:lang w:val="en-US" w:eastAsia="zh-CN"/>
-        </w:rPr>
-        <w:t xml:space="preserve"> which implement IMailPool, called it WeightDistributeMailPool</w:t>
-      </w:r>
+        <w:t>We have noticed</w:t>
+      </w:r>
+      <w:r>
+        <w:rPr>
+          <w:rFonts w:eastAsiaTheme="minorHAnsi"/>
+          <w:sz w:val="28"/>
+          <w:szCs w:val="28"/>
+          <w:lang w:val="en-US" w:eastAsia="zh-CN"/>
+        </w:rPr>
+        <w:t xml:space="preserve"> that the </w:t>
+      </w:r>
+      <w:proofErr w:type="spellStart"/>
+      <w:r>
+        <w:rPr>
+          <w:rFonts w:eastAsiaTheme="minorHAnsi"/>
+          <w:sz w:val="28"/>
+          <w:szCs w:val="28"/>
+          <w:lang w:val="en-US" w:eastAsia="zh-CN"/>
+        </w:rPr>
+        <w:t>mailpool</w:t>
+      </w:r>
+      <w:proofErr w:type="spellEnd"/>
+      <w:r>
+        <w:rPr>
+          <w:rFonts w:eastAsiaTheme="minorHAnsi"/>
+          <w:sz w:val="28"/>
+          <w:szCs w:val="28"/>
+          <w:lang w:val="en-US" w:eastAsia="zh-CN"/>
+        </w:rPr>
+        <w:t xml:space="preserve"> might be doing too many jobs as it not only added mail to itself, and it also do the job of distribute the mail to the robots. </w:t>
+      </w:r>
+      <w:proofErr w:type="gramStart"/>
+      <w:r>
+        <w:rPr>
+          <w:rFonts w:eastAsiaTheme="minorHAnsi"/>
+          <w:sz w:val="28"/>
+          <w:szCs w:val="28"/>
+          <w:lang w:val="en-US" w:eastAsia="zh-CN"/>
+        </w:rPr>
+        <w:t>So</w:t>
+      </w:r>
+      <w:proofErr w:type="gramEnd"/>
+      <w:r>
+        <w:rPr>
+          <w:rFonts w:eastAsiaTheme="minorHAnsi"/>
+          <w:sz w:val="28"/>
+          <w:szCs w:val="28"/>
+          <w:lang w:val="en-US" w:eastAsia="zh-CN"/>
+        </w:rPr>
+        <w:t xml:space="preserve"> we decide to separate the distribution job from the mail pool</w:t>
+      </w:r>
+      <w:r>
+        <w:rPr>
+          <w:rFonts w:eastAsiaTheme="minorHAnsi"/>
+          <w:sz w:val="28"/>
+          <w:szCs w:val="28"/>
+          <w:lang w:val="en-US" w:eastAsia="zh-CN"/>
+        </w:rPr>
+        <w:t xml:space="preserve">, and assign it to a distribution system, </w:t>
+      </w:r>
+      <w:r>
+        <w:rPr>
+          <w:rFonts w:eastAsiaTheme="minorHAnsi"/>
+          <w:sz w:val="28"/>
+          <w:szCs w:val="28"/>
+          <w:lang w:val="en-US" w:eastAsia="zh-CN"/>
+        </w:rPr>
+        <w:t xml:space="preserve">to make it has a higher </w:t>
+      </w:r>
+      <w:r>
+        <w:rPr>
+          <w:rFonts w:eastAsiaTheme="minorHAnsi"/>
+          <w:sz w:val="28"/>
+          <w:szCs w:val="28"/>
+          <w:lang w:val="en-US" w:eastAsia="zh-CN"/>
+        </w:rPr>
+        <w:t xml:space="preserve">cohesion. The </w:t>
+      </w:r>
+      <w:proofErr w:type="spellStart"/>
+      <w:r>
+        <w:rPr>
+          <w:rFonts w:eastAsiaTheme="minorHAnsi"/>
+          <w:sz w:val="28"/>
+          <w:szCs w:val="28"/>
+          <w:lang w:val="en-US" w:eastAsia="zh-CN"/>
+        </w:rPr>
+        <w:t>mailpool</w:t>
+      </w:r>
+      <w:proofErr w:type="spellEnd"/>
+      <w:r>
+        <w:rPr>
+          <w:rFonts w:eastAsiaTheme="minorHAnsi"/>
+          <w:sz w:val="28"/>
+          <w:szCs w:val="28"/>
+          <w:lang w:val="en-US" w:eastAsia="zh-CN"/>
+        </w:rPr>
+        <w:t xml:space="preserve"> now has a more focus job and it’s easy to change if one day that people decide that using the same mail pool but distribute the mail in a different way. They only need to change the distributing system, instead of the whole </w:t>
+      </w:r>
+      <w:proofErr w:type="spellStart"/>
+      <w:r>
+        <w:rPr>
+          <w:rFonts w:eastAsiaTheme="minorHAnsi"/>
+          <w:sz w:val="28"/>
+          <w:szCs w:val="28"/>
+          <w:lang w:val="en-US" w:eastAsia="zh-CN"/>
+        </w:rPr>
+        <w:t>mailpool</w:t>
+      </w:r>
+      <w:proofErr w:type="spellEnd"/>
       <w:r>
         <w:rPr>
           <w:rFonts w:eastAsiaTheme="minorHAnsi"/>
@@ -185,61 +305,94 @@
           <w:szCs w:val="28"/>
           <w:lang w:val="en-US" w:eastAsia="zh-CN"/>
         </w:rPr>
-        <w:t xml:space="preserve">But </w:t>
-      </w:r>
-      <w:r>
-        <w:rPr>
-          <w:rFonts w:eastAsiaTheme="minorHAnsi"/>
-          <w:sz w:val="28"/>
-          <w:szCs w:val="28"/>
-          <w:lang w:val="en-US" w:eastAsia="zh-CN"/>
-        </w:rPr>
-        <w:t>after we started to code and realize that, the WeightDistributeMailPool is actually behavior quite similar to the mailpool with only adding a new functionality</w:t>
-      </w:r>
-      <w:r>
-        <w:rPr>
-          <w:rFonts w:eastAsiaTheme="minorHAnsi"/>
-          <w:sz w:val="28"/>
-          <w:szCs w:val="28"/>
-          <w:lang w:val="en-US" w:eastAsia="zh-CN"/>
-        </w:rPr>
-        <w:t xml:space="preserve"> for the heavy item. In the thought of that, we </w:t>
-      </w:r>
-      <w:r>
-        <w:rPr>
-          <w:rFonts w:eastAsiaTheme="minorHAnsi"/>
-          <w:sz w:val="28"/>
-          <w:szCs w:val="28"/>
-          <w:lang w:val="en-US" w:eastAsia="zh-CN"/>
-        </w:rPr>
-        <w:t>use the Polymorphism to reduce writing duplicated code.</w:t>
-      </w:r>
-      <w:r>
-        <w:rPr>
-          <w:rFonts w:eastAsiaTheme="minorHAnsi"/>
-          <w:sz w:val="28"/>
-          <w:szCs w:val="28"/>
-          <w:lang w:val="en-US" w:eastAsia="zh-CN"/>
-        </w:rPr>
-        <w:t xml:space="preserve"> </w:t>
-      </w:r>
-      <w:r>
-        <w:rPr>
-          <w:rFonts w:eastAsiaTheme="minorHAnsi"/>
-          <w:sz w:val="28"/>
-          <w:szCs w:val="28"/>
-          <w:lang w:val="en-US" w:eastAsia="zh-CN"/>
-        </w:rPr>
-        <w:t xml:space="preserve">We used the existing MailPool class as a base and the WeightDistributeMailPool to inheritance it, and we override the void step() function </w:t>
-      </w:r>
-      <w:r>
-        <w:rPr>
-          <w:rFonts w:eastAsiaTheme="minorHAnsi"/>
-          <w:sz w:val="28"/>
-          <w:szCs w:val="28"/>
-          <w:lang w:val="en-US" w:eastAsia="zh-CN"/>
-        </w:rPr>
-        <w:t xml:space="preserve">which is the function to do the job of distribution. </w:t>
+        <w:t xml:space="preserve">So we </w:t>
+      </w:r>
+      <w:r>
+        <w:rPr>
+          <w:rFonts w:eastAsiaTheme="minorHAnsi"/>
+          <w:sz w:val="28"/>
+          <w:szCs w:val="28"/>
+          <w:lang w:val="en-US" w:eastAsia="zh-CN"/>
+        </w:rPr>
+        <w:t xml:space="preserve">apply a strategy pattern, </w:t>
+      </w:r>
+      <w:r>
+        <w:rPr>
+          <w:rFonts w:eastAsiaTheme="minorHAnsi"/>
+          <w:sz w:val="28"/>
+          <w:szCs w:val="28"/>
+          <w:lang w:val="en-US" w:eastAsia="zh-CN"/>
+        </w:rPr>
+        <w:t xml:space="preserve">create a new interface called </w:t>
+      </w:r>
+      <w:proofErr w:type="spellStart"/>
+      <w:r>
+        <w:rPr>
+          <w:rFonts w:eastAsiaTheme="minorHAnsi"/>
+          <w:sz w:val="28"/>
+          <w:szCs w:val="28"/>
+          <w:lang w:val="en-US" w:eastAsia="zh-CN"/>
+        </w:rPr>
+        <w:t>IdistributeSystem</w:t>
+      </w:r>
+      <w:proofErr w:type="spellEnd"/>
+      <w:r>
+        <w:rPr>
+          <w:rFonts w:eastAsiaTheme="minorHAnsi"/>
+          <w:sz w:val="28"/>
+          <w:szCs w:val="28"/>
+          <w:lang w:val="en-US" w:eastAsia="zh-CN"/>
+        </w:rPr>
+        <w:t xml:space="preserve">, with a single function </w:t>
+      </w:r>
+      <w:proofErr w:type="gramStart"/>
+      <w:r>
+        <w:rPr>
+          <w:rFonts w:eastAsiaTheme="minorHAnsi"/>
+          <w:sz w:val="28"/>
+          <w:szCs w:val="28"/>
+          <w:lang w:val="en-US" w:eastAsia="zh-CN"/>
+        </w:rPr>
+        <w:t>distribute(</w:t>
+      </w:r>
+      <w:proofErr w:type="gramEnd"/>
+      <w:r>
+        <w:rPr>
+          <w:rFonts w:eastAsiaTheme="minorHAnsi"/>
+          <w:sz w:val="28"/>
+          <w:szCs w:val="28"/>
+          <w:lang w:val="en-US" w:eastAsia="zh-CN"/>
+        </w:rPr>
+        <w:t xml:space="preserve">). </w:t>
+      </w:r>
+      <w:r>
+        <w:rPr>
+          <w:rFonts w:eastAsiaTheme="minorHAnsi"/>
+          <w:sz w:val="28"/>
+          <w:szCs w:val="28"/>
+          <w:lang w:val="en-US" w:eastAsia="zh-CN"/>
+        </w:rPr>
+        <w:t xml:space="preserve">If someone decides to change the way of distribution, they just need to implement the </w:t>
+      </w:r>
+      <w:proofErr w:type="spellStart"/>
+      <w:r>
+        <w:rPr>
+          <w:rFonts w:eastAsiaTheme="minorHAnsi"/>
+          <w:sz w:val="28"/>
+          <w:szCs w:val="28"/>
+          <w:lang w:val="en-US" w:eastAsia="zh-CN"/>
+        </w:rPr>
+        <w:t>IdistributeSystem</w:t>
+      </w:r>
+      <w:proofErr w:type="spellEnd"/>
+      <w:r>
+        <w:rPr>
+          <w:rFonts w:eastAsiaTheme="minorHAnsi"/>
+          <w:sz w:val="28"/>
+          <w:szCs w:val="28"/>
+          <w:lang w:val="en-US" w:eastAsia="zh-CN"/>
+        </w:rPr>
+        <w:t xml:space="preserve"> then override the function.</w:t>
       </w:r>
     </w:p>
     <w:p>
@@ -268,79 +421,83 @@
           <w:szCs w:val="28"/>
           <w:lang w:val="en-US" w:eastAsia="zh-CN"/>
         </w:rPr>
-        <w:t>And we have notices that the mailpool</w:t>
-      </w:r>
-      <w:r>
-        <w:rPr>
-          <w:rFonts w:eastAsiaTheme="minorHAnsi"/>
-          <w:sz w:val="28"/>
-          <w:szCs w:val="28"/>
-          <w:lang w:val="en-US" w:eastAsia="zh-CN"/>
-        </w:rPr>
-        <w:t xml:space="preserve"> might be doing too many jobs as it not only added mail to itself, and it also do the job of distribute the mail to the robots. So we decide to separate the distribution job from the mail pool</w:t>
-      </w:r>
-      <w:r>
-        <w:rPr>
-          <w:rFonts w:eastAsiaTheme="minorHAnsi"/>
-          <w:sz w:val="28"/>
-          <w:szCs w:val="28"/>
-          <w:lang w:val="en-US" w:eastAsia="zh-CN"/>
-        </w:rPr>
-        <w:t xml:space="preserve">, and assign it to a distribution system, </w:t>
-      </w:r>
-      <w:r>
-        <w:rPr>
-          <w:rFonts w:eastAsiaTheme="minorHAnsi"/>
-          <w:sz w:val="28"/>
-          <w:szCs w:val="28"/>
-          <w:lang w:val="en-US" w:eastAsia="zh-CN"/>
-        </w:rPr>
-        <w:t xml:space="preserve">to make it has a higher </w:t>
-      </w:r>
-      <w:r>
-        <w:rPr>
-          <w:rFonts w:eastAsiaTheme="minorHAnsi"/>
-          <w:sz w:val="28"/>
-          <w:szCs w:val="28"/>
-          <w:lang w:val="en-US" w:eastAsia="zh-CN"/>
-        </w:rPr>
-        <w:t xml:space="preserve">cohesion. The mailpool now has a more focus job and it’s easy to change if one day that people decide that using the same mail pool but distribute the mail in a different way. They only need to change the distributing system, instead of the whole mailpool. </w:t>
-      </w:r>
-      <w:r>
-        <w:rPr>
-          <w:rFonts w:eastAsiaTheme="minorHAnsi"/>
-          <w:sz w:val="28"/>
-          <w:szCs w:val="28"/>
-          <w:lang w:val="en-US" w:eastAsia="zh-CN"/>
-        </w:rPr>
-        <w:t xml:space="preserve">So we </w:t>
-      </w:r>
-      <w:r>
-        <w:rPr>
-          <w:rFonts w:eastAsiaTheme="minorHAnsi"/>
-          <w:sz w:val="28"/>
-          <w:szCs w:val="28"/>
-          <w:lang w:val="en-US" w:eastAsia="zh-CN"/>
-        </w:rPr>
-        <w:t xml:space="preserve">apply a strategy pattern, </w:t>
-      </w:r>
-      <w:r>
-        <w:rPr>
-          <w:rFonts w:eastAsiaTheme="minorHAnsi"/>
-          <w:sz w:val="28"/>
-          <w:szCs w:val="28"/>
-          <w:lang w:val="en-US" w:eastAsia="zh-CN"/>
-        </w:rPr>
-        <w:t xml:space="preserve">create a new interface called IdistributeSystem, with only a single function distribute(). </w:t>
-      </w:r>
-      <w:r>
-        <w:rPr>
-          <w:rFonts w:eastAsiaTheme="minorHAnsi"/>
-          <w:sz w:val="28"/>
-          <w:szCs w:val="28"/>
-          <w:lang w:val="en-US" w:eastAsia="zh-CN"/>
-        </w:rPr>
-        <w:t>If someone decides to change the way of distribution, they just need to implement the IdistributeSystem then override the function.</w:t>
+        <w:t xml:space="preserve">And knowing that there are already existing 2 different </w:t>
+      </w:r>
+      <w:proofErr w:type="spellStart"/>
+      <w:r>
+        <w:rPr>
+          <w:rFonts w:eastAsiaTheme="minorHAnsi"/>
+          <w:sz w:val="28"/>
+          <w:szCs w:val="28"/>
+          <w:lang w:val="en-US" w:eastAsia="zh-CN"/>
+        </w:rPr>
+        <w:t>distributeSystem</w:t>
+      </w:r>
+      <w:r>
+        <w:rPr>
+          <w:rFonts w:eastAsiaTheme="minorHAnsi"/>
+          <w:sz w:val="28"/>
+          <w:szCs w:val="28"/>
+          <w:lang w:val="en-US" w:eastAsia="zh-CN"/>
+        </w:rPr>
+        <w:t>s</w:t>
+      </w:r>
+      <w:proofErr w:type="spellEnd"/>
+      <w:r>
+        <w:rPr>
+          <w:rFonts w:eastAsiaTheme="minorHAnsi"/>
+          <w:sz w:val="28"/>
+          <w:szCs w:val="28"/>
+          <w:lang w:val="en-US" w:eastAsia="zh-CN"/>
+        </w:rPr>
+        <w:t>, one is the simple which is provided by the existing model and the other one is the distribution according to weight. In the thought of the future, there might</w:t>
+      </w:r>
+      <w:r>
+        <w:rPr>
+          <w:rFonts w:eastAsiaTheme="minorHAnsi"/>
+          <w:sz w:val="28"/>
+          <w:szCs w:val="28"/>
+          <w:lang w:val="en-US" w:eastAsia="zh-CN"/>
+        </w:rPr>
+        <w:t xml:space="preserve"> be more way to distribute</w:t>
+      </w:r>
+      <w:r>
+        <w:rPr>
+          <w:rFonts w:eastAsiaTheme="minorHAnsi"/>
+          <w:sz w:val="28"/>
+          <w:szCs w:val="28"/>
+          <w:lang w:val="en-US" w:eastAsia="zh-CN"/>
+        </w:rPr>
+        <w:t xml:space="preserve"> and people might want to change the distribute way in runtime (i.e. according to the mail items in the mail pool, change the way of distribution so make it more efficient)</w:t>
+      </w:r>
+      <w:r>
+        <w:rPr>
+          <w:rFonts w:eastAsiaTheme="minorHAnsi"/>
+          <w:sz w:val="28"/>
+          <w:szCs w:val="28"/>
+          <w:lang w:val="en-US" w:eastAsia="zh-CN"/>
+        </w:rPr>
+        <w:t xml:space="preserve">, we create a factory method to create the distribute system, with the thought of the factory is always only needed one instance in the environment, we used a singleton pattern on the </w:t>
+      </w:r>
+      <w:proofErr w:type="spellStart"/>
+      <w:r>
+        <w:rPr>
+          <w:rFonts w:eastAsiaTheme="minorHAnsi"/>
+          <w:sz w:val="28"/>
+          <w:szCs w:val="28"/>
+          <w:lang w:val="en-US" w:eastAsia="zh-CN"/>
+        </w:rPr>
+        <w:t>distributeSystemFactory</w:t>
+      </w:r>
+      <w:proofErr w:type="spellEnd"/>
+      <w:r>
+        <w:rPr>
+          <w:rFonts w:eastAsiaTheme="minorHAnsi"/>
+          <w:sz w:val="28"/>
+          <w:szCs w:val="28"/>
+          <w:lang w:val="en-US" w:eastAsia="zh-CN"/>
+        </w:rPr>
+        <w:t xml:space="preserve"> class.</w:t>
       </w:r>
     </w:p>
     <w:p>
@@ -391,7 +548,61 @@
           <w:szCs w:val="28"/>
           <w:lang w:val="en-US" w:eastAsia="zh-CN"/>
         </w:rPr>
-        <w:t xml:space="preserve"> writing the function to load the item to the robot, we created a helper class with all the static method to help loading. Therefore if in the future, if people want to make a more complicated distributeSystem and it including weight, they can use the method straight away from the helper class without creating any extra objects.</w:t>
+        <w:t xml:space="preserve"> writing the function to load the item to the robot, we created a helper class with all the static method to help loading. </w:t>
+      </w:r>
+      <w:bookmarkStart w:id="0" w:name="_GoBack"/>
+      <w:bookmarkEnd w:id="0"/>
+      <w:r>
+        <w:rPr>
+          <w:sz w:val="28"/>
+          <w:szCs w:val="28"/>
+          <w:lang w:val="en-US" w:eastAsia="zh-CN"/>
+        </w:rPr>
+        <w:t>Therefore,</w:t>
+      </w:r>
+      <w:r>
+        <w:rPr>
+          <w:sz w:val="28"/>
+          <w:szCs w:val="28"/>
+          <w:lang w:val="en-US" w:eastAsia="zh-CN"/>
+        </w:rPr>
+        <w:t xml:space="preserve"> if in the future, if people want to make a more complicated </w:t>
+      </w:r>
+      <w:proofErr w:type="spellStart"/>
+      <w:r>
+        <w:rPr>
+          <w:sz w:val="28"/>
+          <w:szCs w:val="28"/>
+          <w:lang w:val="en-US" w:eastAsia="zh-CN"/>
+        </w:rPr>
+        <w:t>distributeSystem</w:t>
+      </w:r>
+      <w:proofErr w:type="spellEnd"/>
+      <w:r>
+        <w:rPr>
+          <w:sz w:val="28"/>
+          <w:szCs w:val="28"/>
+          <w:lang w:val="en-US" w:eastAsia="zh-CN"/>
+        </w:rPr>
+        <w:t xml:space="preserve"> and it </w:t>
+      </w:r>
+      <w:proofErr w:type="gramStart"/>
+      <w:r>
+        <w:rPr>
+          <w:sz w:val="28"/>
+          <w:szCs w:val="28"/>
+          <w:lang w:val="en-US" w:eastAsia="zh-CN"/>
+        </w:rPr>
+        <w:t>including</w:t>
+      </w:r>
+      <w:proofErr w:type="gramEnd"/>
+      <w:r>
+        <w:rPr>
+          <w:sz w:val="28"/>
+          <w:szCs w:val="28"/>
+          <w:lang w:val="en-US" w:eastAsia="zh-CN"/>
+        </w:rPr>
+        <w:t xml:space="preserve"> weight, they can use the method straight away from the helper class without creating any extra objects.</w:t>
       </w:r>
     </w:p>
     <w:p>
@@ -442,7 +653,25 @@
           <w:lang w:val="en-US" w:eastAsia="zh-CN"/>
         </w:rPr>
         <w:lastRenderedPageBreak/>
-        <w:t xml:space="preserve">notice that, the robot start moving a function in the Robot class called dispatch(), which </w:t>
+        <w:t xml:space="preserve">notice that, the robot start moving a function in the Robot class called </w:t>
+      </w:r>
+      <w:proofErr w:type="gramStart"/>
+      <w:r>
+        <w:rPr>
+          <w:sz w:val="28"/>
+          <w:szCs w:val="28"/>
+          <w:lang w:val="en-US" w:eastAsia="zh-CN"/>
+        </w:rPr>
+        <w:t>dispatch(</w:t>
+      </w:r>
+      <w:proofErr w:type="gramEnd"/>
+      <w:r>
+        <w:rPr>
+          <w:sz w:val="28"/>
+          <w:szCs w:val="28"/>
+          <w:lang w:val="en-US" w:eastAsia="zh-CN"/>
+        </w:rPr>
+        <w:t xml:space="preserve">), which </w:t>
       </w:r>
       <w:r>
         <w:rPr>
@@ -458,15 +687,69 @@
           <w:szCs w:val="28"/>
           <w:lang w:val="en-US" w:eastAsia="zh-CN"/>
         </w:rPr>
-        <w:t xml:space="preserve"> that as the robot is the one get dispatched, instead of dispatch someone. And since now we have a distributeSystem, it makes more sense that the system do the dispatch job as it might be a different way to dispatch the robot.</w:t>
-      </w:r>
-      <w:r>
-        <w:rPr>
-          <w:sz w:val="28"/>
-          <w:szCs w:val="28"/>
-          <w:lang w:val="en-US" w:eastAsia="zh-CN"/>
-        </w:rPr>
-        <w:t xml:space="preserve"> In this way, we make a higher cohesion for both the robot and the distributeSystem as they n</w:t>
+        <w:t xml:space="preserve"> that as the robot is the one get dispatched, instead of dispatch someone. And since now we have a </w:t>
+      </w:r>
+      <w:proofErr w:type="spellStart"/>
+      <w:r>
+        <w:rPr>
+          <w:sz w:val="28"/>
+          <w:szCs w:val="28"/>
+          <w:lang w:val="en-US" w:eastAsia="zh-CN"/>
+        </w:rPr>
+        <w:t>distributeSystem</w:t>
+      </w:r>
+      <w:proofErr w:type="spellEnd"/>
+      <w:r>
+        <w:rPr>
+          <w:sz w:val="28"/>
+          <w:szCs w:val="28"/>
+          <w:lang w:val="en-US" w:eastAsia="zh-CN"/>
+        </w:rPr>
+        <w:t xml:space="preserve">, it makes more sense that the system </w:t>
+      </w:r>
+      <w:proofErr w:type="gramStart"/>
+      <w:r>
+        <w:rPr>
+          <w:sz w:val="28"/>
+          <w:szCs w:val="28"/>
+          <w:lang w:val="en-US" w:eastAsia="zh-CN"/>
+        </w:rPr>
+        <w:t>do</w:t>
+      </w:r>
+      <w:proofErr w:type="gramEnd"/>
+      <w:r>
+        <w:rPr>
+          <w:sz w:val="28"/>
+          <w:szCs w:val="28"/>
+          <w:lang w:val="en-US" w:eastAsia="zh-CN"/>
+        </w:rPr>
+        <w:t xml:space="preserve"> the dispatch job as it might be a different way to dispatch the robot.</w:t>
+      </w:r>
+      <w:r>
+        <w:rPr>
+          <w:sz w:val="28"/>
+          <w:szCs w:val="28"/>
+          <w:lang w:val="en-US" w:eastAsia="zh-CN"/>
+        </w:rPr>
+        <w:t xml:space="preserve"> In this way, we make a higher cohesion for both the robot and the </w:t>
+      </w:r>
+      <w:proofErr w:type="spellStart"/>
+      <w:r>
+        <w:rPr>
+          <w:sz w:val="28"/>
+          <w:szCs w:val="28"/>
+          <w:lang w:val="en-US" w:eastAsia="zh-CN"/>
+        </w:rPr>
+        <w:t>distributeSystem</w:t>
+      </w:r>
+      <w:proofErr w:type="spellEnd"/>
+      <w:r>
+        <w:rPr>
+          <w:sz w:val="28"/>
+          <w:szCs w:val="28"/>
+          <w:lang w:val="en-US" w:eastAsia="zh-CN"/>
+        </w:rPr>
+        <w:t xml:space="preserve"> as they n</w:t>
       </w:r>
       <w:r>
         <w:rPr>
@@ -524,7 +807,25 @@
           <w:szCs w:val="28"/>
           <w:lang w:val="en-US" w:eastAsia="zh-CN"/>
         </w:rPr>
-        <w:t xml:space="preserve"> variable to the robot class to tell if the robot in a team and then control it’s movement by that. </w:t>
+        <w:t xml:space="preserve"> variable to the robot class to tell if the robot in a team and then control </w:t>
+      </w:r>
+      <w:proofErr w:type="gramStart"/>
+      <w:r>
+        <w:rPr>
+          <w:sz w:val="28"/>
+          <w:szCs w:val="28"/>
+          <w:lang w:val="en-US" w:eastAsia="zh-CN"/>
+        </w:rPr>
+        <w:t>it’s</w:t>
+      </w:r>
+      <w:proofErr w:type="gramEnd"/>
+      <w:r>
+        <w:rPr>
+          <w:sz w:val="28"/>
+          <w:szCs w:val="28"/>
+          <w:lang w:val="en-US" w:eastAsia="zh-CN"/>
+        </w:rPr>
+        <w:t xml:space="preserve"> movement by that. </w:t>
       </w:r>
       <w:r>
         <w:rPr>
@@ -542,8 +843,6 @@
         </w:rPr>
         <w:t>So,</w:t>
       </w:r>
-      <w:bookmarkStart w:id="0" w:name="_GoBack"/>
-      <w:bookmarkEnd w:id="0"/>
       <w:r>
         <w:rPr>
           <w:sz w:val="28"/>
@@ -614,7 +913,16 @@
           <w:szCs w:val="28"/>
           <w:lang w:val="en-US" w:eastAsia="zh-CN"/>
         </w:rPr>
-        <w:t>face called IB</w:t>
+        <w:t xml:space="preserve">face called </w:t>
+      </w:r>
+      <w:proofErr w:type="spellStart"/>
+      <w:r>
+        <w:rPr>
+          <w:sz w:val="28"/>
+          <w:szCs w:val="28"/>
+          <w:lang w:val="en-US" w:eastAsia="zh-CN"/>
+        </w:rPr>
+        <w:t>IB</w:t>
       </w:r>
       <w:r>
         <w:rPr>
@@ -624,6 +932,7 @@
         </w:rPr>
         <w:t>ehavior</w:t>
       </w:r>
+      <w:proofErr w:type="spellEnd"/>
       <w:r>
         <w:rPr>
           <w:sz w:val="28"/>
@@ -638,7 +947,25 @@
           <w:szCs w:val="28"/>
           <w:lang w:val="en-US" w:eastAsia="zh-CN"/>
         </w:rPr>
-        <w:t>and the distributeSystem dispatch the robot to</w:t>
+        <w:t xml:space="preserve">and the </w:t>
+      </w:r>
+      <w:proofErr w:type="spellStart"/>
+      <w:r>
+        <w:rPr>
+          <w:sz w:val="28"/>
+          <w:szCs w:val="28"/>
+          <w:lang w:val="en-US" w:eastAsia="zh-CN"/>
+        </w:rPr>
+        <w:t>distributeSystem</w:t>
+      </w:r>
+      <w:proofErr w:type="spellEnd"/>
+      <w:r>
+        <w:rPr>
+          <w:sz w:val="28"/>
+          <w:szCs w:val="28"/>
+          <w:lang w:val="en-US" w:eastAsia="zh-CN"/>
+        </w:rPr>
+        <w:t xml:space="preserve"> dispatch the robot to</w:t>
       </w:r>
       <w:r>
         <w:rPr>
@@ -654,15 +981,89 @@
           <w:szCs w:val="28"/>
           <w:lang w:val="en-US" w:eastAsia="zh-CN"/>
         </w:rPr>
-        <w:t xml:space="preserve">of the robot, and the moveforward() function of the robot is now moved to the interface as they in different behavior, the movement will be different. There are only 2 different behavior in the scenario: </w:t>
-      </w:r>
-      <w:r>
-        <w:rPr>
-          <w:sz w:val="28"/>
-          <w:szCs w:val="28"/>
-          <w:lang w:val="en-US" w:eastAsia="zh-CN"/>
-        </w:rPr>
-        <w:t>TeamBehaviour and SoloBehaviour. But people can added more in the future.</w:t>
+        <w:t xml:space="preserve">of the robot, and the </w:t>
+      </w:r>
+      <w:proofErr w:type="spellStart"/>
+      <w:proofErr w:type="gramStart"/>
+      <w:r>
+        <w:rPr>
+          <w:sz w:val="28"/>
+          <w:szCs w:val="28"/>
+          <w:lang w:val="en-US" w:eastAsia="zh-CN"/>
+        </w:rPr>
+        <w:t>moveforward</w:t>
+      </w:r>
+      <w:proofErr w:type="spellEnd"/>
+      <w:r>
+        <w:rPr>
+          <w:sz w:val="28"/>
+          <w:szCs w:val="28"/>
+          <w:lang w:val="en-US" w:eastAsia="zh-CN"/>
+        </w:rPr>
+        <w:t>(</w:t>
+      </w:r>
+      <w:proofErr w:type="gramEnd"/>
+      <w:r>
+        <w:rPr>
+          <w:sz w:val="28"/>
+          <w:szCs w:val="28"/>
+          <w:lang w:val="en-US" w:eastAsia="zh-CN"/>
+        </w:rPr>
+        <w:t xml:space="preserve">) function of the robot is now moved to the interface as they in different behavior, the movement will be different. There are only 2 different behavior in the scenario: </w:t>
+      </w:r>
+      <w:proofErr w:type="spellStart"/>
+      <w:r>
+        <w:rPr>
+          <w:sz w:val="28"/>
+          <w:szCs w:val="28"/>
+          <w:lang w:val="en-US" w:eastAsia="zh-CN"/>
+        </w:rPr>
+        <w:t>TeamBehaviour</w:t>
+      </w:r>
+      <w:proofErr w:type="spellEnd"/>
+      <w:r>
+        <w:rPr>
+          <w:sz w:val="28"/>
+          <w:szCs w:val="28"/>
+          <w:lang w:val="en-US" w:eastAsia="zh-CN"/>
+        </w:rPr>
+        <w:t xml:space="preserve"> and </w:t>
+      </w:r>
+      <w:proofErr w:type="spellStart"/>
+      <w:r>
+        <w:rPr>
+          <w:sz w:val="28"/>
+          <w:szCs w:val="28"/>
+          <w:lang w:val="en-US" w:eastAsia="zh-CN"/>
+        </w:rPr>
+        <w:t>SoloBehaviour</w:t>
+      </w:r>
+      <w:proofErr w:type="spellEnd"/>
+      <w:r>
+        <w:rPr>
+          <w:sz w:val="28"/>
+          <w:szCs w:val="28"/>
+          <w:lang w:val="en-US" w:eastAsia="zh-CN"/>
+        </w:rPr>
+        <w:t xml:space="preserve">. But people can </w:t>
+      </w:r>
+      <w:proofErr w:type="gramStart"/>
+      <w:r>
+        <w:rPr>
+          <w:sz w:val="28"/>
+          <w:szCs w:val="28"/>
+          <w:lang w:val="en-US" w:eastAsia="zh-CN"/>
+        </w:rPr>
+        <w:t>added</w:t>
+      </w:r>
+      <w:proofErr w:type="gramEnd"/>
+      <w:r>
+        <w:rPr>
+          <w:sz w:val="28"/>
+          <w:szCs w:val="28"/>
+          <w:lang w:val="en-US" w:eastAsia="zh-CN"/>
+        </w:rPr>
+        <w:t xml:space="preserve"> more in the future.</w:t>
       </w:r>
     </w:p>
     <w:p>
@@ -714,13 +1115,23 @@
         </w:rPr>
         <w:t xml:space="preserve"> </w:t>
       </w:r>
-      <w:r>
-        <w:rPr>
-          <w:sz w:val="28"/>
-          <w:szCs w:val="28"/>
-          <w:lang w:val="en-US" w:eastAsia="zh-CN"/>
-        </w:rPr>
-        <w:t xml:space="preserve">Behaviour. We need some information about the robot, in order to control </w:t>
+      <w:proofErr w:type="spellStart"/>
+      <w:r>
+        <w:rPr>
+          <w:sz w:val="28"/>
+          <w:szCs w:val="28"/>
+          <w:lang w:val="en-US" w:eastAsia="zh-CN"/>
+        </w:rPr>
+        <w:t>Behaviour</w:t>
+      </w:r>
+      <w:proofErr w:type="spellEnd"/>
+      <w:r>
+        <w:rPr>
+          <w:sz w:val="28"/>
+          <w:szCs w:val="28"/>
+          <w:lang w:val="en-US" w:eastAsia="zh-CN"/>
+        </w:rPr>
+        <w:t xml:space="preserve">. We need some information about the robot, in order to control </w:t>
       </w:r>
       <w:r>
         <w:rPr>
@@ -746,6 +1157,7 @@
         </w:rPr>
         <w:t xml:space="preserve">, to record some information of the robot and then share to the </w:t>
       </w:r>
+      <w:proofErr w:type="spellStart"/>
       <w:r>
         <w:rPr>
           <w:sz w:val="28"/>
@@ -754,6 +1166,7 @@
         </w:rPr>
         <w:t>Behaviour</w:t>
       </w:r>
+      <w:proofErr w:type="spellEnd"/>
       <w:r>
         <w:rPr>
           <w:sz w:val="28"/>
@@ -810,7 +1223,43 @@
           <w:szCs w:val="28"/>
           <w:lang w:val="en-US" w:eastAsia="zh-CN"/>
         </w:rPr>
-        <w:t>polymorphism pattern, we create a TeamReportDelivery with extends from the basis ReportDelivery and add a cou</w:t>
+        <w:t xml:space="preserve">polymorphism pattern, we create a </w:t>
+      </w:r>
+      <w:proofErr w:type="spellStart"/>
+      <w:r>
+        <w:rPr>
+          <w:sz w:val="28"/>
+          <w:szCs w:val="28"/>
+          <w:lang w:val="en-US" w:eastAsia="zh-CN"/>
+        </w:rPr>
+        <w:t>TeamReportDelivery</w:t>
+      </w:r>
+      <w:proofErr w:type="spellEnd"/>
+      <w:r>
+        <w:rPr>
+          <w:sz w:val="28"/>
+          <w:szCs w:val="28"/>
+          <w:lang w:val="en-US" w:eastAsia="zh-CN"/>
+        </w:rPr>
+        <w:t xml:space="preserve"> with extends from the basis </w:t>
+      </w:r>
+      <w:proofErr w:type="spellStart"/>
+      <w:r>
+        <w:rPr>
+          <w:sz w:val="28"/>
+          <w:szCs w:val="28"/>
+          <w:lang w:val="en-US" w:eastAsia="zh-CN"/>
+        </w:rPr>
+        <w:t>ReportDelivery</w:t>
+      </w:r>
+      <w:proofErr w:type="spellEnd"/>
+      <w:r>
+        <w:rPr>
+          <w:sz w:val="28"/>
+          <w:szCs w:val="28"/>
+          <w:lang w:val="en-US" w:eastAsia="zh-CN"/>
+        </w:rPr>
+        <w:t xml:space="preserve"> and add a cou</w:t>
       </w:r>
       <w:r>
         <w:rPr>

</xml_diff>